<commit_message>
finalisation diagramme - rapport
</commit_message>
<xml_diff>
--- a/diaballik-doc/rapport-modelisation_mendes-yassine.docx
+++ b/diaballik-doc/rapport-modelisation_mendes-yassine.docx
@@ -131,7 +131,7 @@
                     </pic:cNvPicPr>
                   </pic:nvPicPr>
                   <pic:blipFill>
-                    <a:blip r:embed="rId5">
+                    <a:blip r:embed="rId7">
                       <a:extLst>
                         <a:ext uri="{28A0092B-C50C-407E-A947-70E740481C1C}">
                           <a14:useLocalDpi xmlns:a14="http://schemas.microsoft.com/office/drawing/2010/main" val="0"/>
@@ -429,29 +429,395 @@
         <w:t>Diagramme de classe</w:t>
       </w:r>
     </w:p>
-    <w:p>
-      <w:r>
-        <w:t>SCREEN DU DIAGRAMME DE CLASSE</w:t>
-      </w:r>
-    </w:p>
-    <w:p/>
-    <w:p>
-      <w:r>
-        <w:t>Mettre en avant les différents design pattern</w:t>
-      </w:r>
-    </w:p>
-    <w:p/>
-    <w:p>
-      <w:r>
-        <w:t>Expliquer chaque classe, leurs attributs et méthodes si ils existent</w:t>
-      </w:r>
-    </w:p>
-    <w:p/>
-    <w:p>
-      <w:r>
-        <w:t>methode load et quit dans le REST Ressource</w:t>
-      </w:r>
-    </w:p>
+    <w:p/>
+    <w:p>
+      <w:r>
+        <w:rPr>
+          <w:noProof/>
+          <w:lang w:eastAsia="fr-FR"/>
+        </w:rPr>
+        <w:drawing>
+          <wp:anchor distT="0" distB="0" distL="114300" distR="114300" simplePos="0" relativeHeight="251659264" behindDoc="0" locked="0" layoutInCell="1" allowOverlap="1" wp14:anchorId="621BCA16" wp14:editId="7AE16BA8">
+            <wp:simplePos x="0" y="0"/>
+            <wp:positionH relativeFrom="column">
+              <wp:posOffset>-747395</wp:posOffset>
+            </wp:positionH>
+            <wp:positionV relativeFrom="paragraph">
+              <wp:posOffset>287020</wp:posOffset>
+            </wp:positionV>
+            <wp:extent cx="7640320" cy="4699000"/>
+            <wp:effectExtent l="0" t="0" r="5080" b="0"/>
+            <wp:wrapNone/>
+            <wp:docPr id="2" name="Image 2" descr="diaballik_mendes_yassine/diaballik-doc/img/diagrams/jpg/class-diagram.jpg"/>
+            <wp:cNvGraphicFramePr>
+              <a:graphicFrameLocks xmlns:a="http://schemas.openxmlformats.org/drawingml/2006/main" noChangeAspect="1"/>
+            </wp:cNvGraphicFramePr>
+            <a:graphic xmlns:a="http://schemas.openxmlformats.org/drawingml/2006/main">
+              <a:graphicData uri="http://schemas.openxmlformats.org/drawingml/2006/picture">
+                <pic:pic xmlns:pic="http://schemas.openxmlformats.org/drawingml/2006/picture">
+                  <pic:nvPicPr>
+                    <pic:cNvPr id="0" name="Picture 2" descr="diaballik_mendes_yassine/diaballik-doc/img/diagrams/jpg/class-diagram.jpg"/>
+                    <pic:cNvPicPr>
+                      <a:picLocks noChangeAspect="1" noChangeArrowheads="1"/>
+                    </pic:cNvPicPr>
+                  </pic:nvPicPr>
+                  <pic:blipFill rotWithShape="1">
+                    <a:blip r:embed="rId8" cstate="print">
+                      <a:extLst>
+                        <a:ext uri="{28A0092B-C50C-407E-A947-70E740481C1C}">
+                          <a14:useLocalDpi xmlns:a14="http://schemas.microsoft.com/office/drawing/2010/main" val="0"/>
+                        </a:ext>
+                      </a:extLst>
+                    </a:blip>
+                    <a:srcRect l="1313" t="20645" b="2200"/>
+                    <a:stretch/>
+                  </pic:blipFill>
+                  <pic:spPr bwMode="auto">
+                    <a:xfrm>
+                      <a:off x="0" y="0"/>
+                      <a:ext cx="7640320" cy="4699000"/>
+                    </a:xfrm>
+                    <a:prstGeom prst="rect">
+                      <a:avLst/>
+                    </a:prstGeom>
+                    <a:noFill/>
+                    <a:ln>
+                      <a:noFill/>
+                    </a:ln>
+                    <a:extLst>
+                      <a:ext uri="{53640926-AAD7-44D8-BBD7-CCE9431645EC}">
+                        <a14:shadowObscured xmlns:a14="http://schemas.microsoft.com/office/drawing/2010/main"/>
+                      </a:ext>
+                    </a:extLst>
+                  </pic:spPr>
+                </pic:pic>
+              </a:graphicData>
+            </a:graphic>
+            <wp14:sizeRelH relativeFrom="margin">
+              <wp14:pctWidth>0</wp14:pctWidth>
+            </wp14:sizeRelH>
+            <wp14:sizeRelV relativeFrom="margin">
+              <wp14:pctHeight>0</wp14:pctHeight>
+            </wp14:sizeRelV>
+          </wp:anchor>
+        </w:drawing>
+      </w:r>
+    </w:p>
+    <w:p/>
+    <w:p/>
+    <w:p/>
+    <w:p/>
+    <w:p/>
+    <w:p/>
+    <w:p/>
+    <w:p/>
+    <w:p/>
+    <w:p/>
+    <w:p/>
+    <w:p/>
+    <w:p/>
+    <w:p/>
+    <w:p/>
+    <w:p/>
+    <w:p/>
+    <w:p/>
+    <w:p/>
+    <w:p/>
+    <w:p/>
+    <w:p/>
+    <w:p/>
+    <w:p/>
+    <w:p/>
+    <w:p/>
+    <w:p/>
+    <w:p/>
+    <w:p/>
+    <w:p/>
+    <w:p/>
+    <w:p>
+      <w:r>
+        <w:t>Remarques :</w:t>
+      </w:r>
+    </w:p>
+    <w:p>
+      <w:pPr>
+        <w:pStyle w:val="Pardeliste"/>
+        <w:numPr>
+          <w:ilvl w:val="0"/>
+          <w:numId w:val="7"/>
+        </w:numPr>
+      </w:pPr>
+      <w:r>
+        <w:t xml:space="preserve">Nous avons décidé de ne pas utiliser de classe modélisant la balle. Nous avons plutôt choisi d'attribuer 2 </w:t>
+      </w:r>
+      <w:proofErr w:type="spellStart"/>
+      <w:r>
+        <w:rPr>
+          <w:i/>
+        </w:rPr>
+        <w:t>Pieces</w:t>
+      </w:r>
+      <w:proofErr w:type="spellEnd"/>
+      <w:r>
+        <w:t xml:space="preserve"> au </w:t>
+      </w:r>
+      <w:proofErr w:type="spellStart"/>
+      <w:r>
+        <w:rPr>
+          <w:i/>
+        </w:rPr>
+        <w:t>Board</w:t>
+      </w:r>
+      <w:proofErr w:type="spellEnd"/>
+      <w:r>
+        <w:t xml:space="preserve">, modélisant les </w:t>
+      </w:r>
+      <w:proofErr w:type="spellStart"/>
+      <w:r>
+        <w:rPr>
+          <w:i/>
+        </w:rPr>
+        <w:t>Pieces</w:t>
+      </w:r>
+      <w:proofErr w:type="spellEnd"/>
+      <w:r>
+        <w:t xml:space="preserve"> porteuses de la balle.</w:t>
+      </w:r>
+    </w:p>
+    <w:p>
+      <w:pPr>
+        <w:pStyle w:val="Pardeliste"/>
+        <w:numPr>
+          <w:ilvl w:val="0"/>
+          <w:numId w:val="7"/>
+        </w:numPr>
+      </w:pPr>
+      <w:r>
+        <w:t xml:space="preserve">Il y a 3 </w:t>
+      </w:r>
+      <w:proofErr w:type="spellStart"/>
+      <w:r>
+        <w:t>builders</w:t>
+      </w:r>
+      <w:proofErr w:type="spellEnd"/>
+      <w:r>
+        <w:t xml:space="preserve"> pour le</w:t>
+      </w:r>
+      <w:r>
+        <w:t>s 3 types de parties</w:t>
+      </w:r>
+      <w:r>
+        <w:t xml:space="preserve"> à construire (nouvelle partie contre un humain, nouvelle partie contre l'ordinateur, charger une partie enregistrée). Une partie "</w:t>
+      </w:r>
+      <w:proofErr w:type="spellStart"/>
+      <w:r>
+        <w:t>replay</w:t>
+      </w:r>
+      <w:proofErr w:type="spellEnd"/>
+      <w:r>
+        <w:t xml:space="preserve">" sera considérée comme une partie précédemment enregistrée et utilisera donc le </w:t>
+      </w:r>
+      <w:proofErr w:type="spellStart"/>
+      <w:r>
+        <w:t>builder</w:t>
+      </w:r>
+      <w:proofErr w:type="spellEnd"/>
+      <w:r>
+        <w:t xml:space="preserve"> </w:t>
+      </w:r>
+      <w:proofErr w:type="spellStart"/>
+      <w:r>
+        <w:rPr>
+          <w:i/>
+        </w:rPr>
+        <w:t>SavedGameBuilder</w:t>
+      </w:r>
+      <w:proofErr w:type="spellEnd"/>
+      <w:r>
+        <w:t>.</w:t>
+      </w:r>
+    </w:p>
+    <w:p>
+      <w:pPr>
+        <w:pStyle w:val="Pardeliste"/>
+        <w:numPr>
+          <w:ilvl w:val="0"/>
+          <w:numId w:val="7"/>
+        </w:numPr>
+      </w:pPr>
+      <w:r>
+        <w:t xml:space="preserve">Le chargement d'une partie se fait directement depuis la méthode </w:t>
+      </w:r>
+      <w:proofErr w:type="spellStart"/>
+      <w:proofErr w:type="gramStart"/>
+      <w:r>
+        <w:rPr>
+          <w:i/>
+        </w:rPr>
+        <w:t>buildGame</w:t>
+      </w:r>
+      <w:proofErr w:type="spellEnd"/>
+      <w:r>
+        <w:rPr>
+          <w:i/>
+        </w:rPr>
+        <w:t>(</w:t>
+      </w:r>
+      <w:proofErr w:type="gramEnd"/>
+      <w:r>
+        <w:rPr>
+          <w:i/>
+        </w:rPr>
+        <w:t>)</w:t>
+      </w:r>
+      <w:r>
+        <w:t xml:space="preserve"> du </w:t>
+      </w:r>
+      <w:proofErr w:type="spellStart"/>
+      <w:r>
+        <w:t>builder</w:t>
+      </w:r>
+      <w:proofErr w:type="spellEnd"/>
+      <w:r>
+        <w:t xml:space="preserve"> </w:t>
+      </w:r>
+      <w:proofErr w:type="spellStart"/>
+      <w:r>
+        <w:rPr>
+          <w:i/>
+        </w:rPr>
+        <w:t>SavedGameBuilder</w:t>
+      </w:r>
+      <w:proofErr w:type="spellEnd"/>
+      <w:r>
+        <w:t xml:space="preserve">. </w:t>
+      </w:r>
+    </w:p>
+    <w:p>
+      <w:pPr>
+        <w:pStyle w:val="Pardeliste"/>
+        <w:numPr>
+          <w:ilvl w:val="0"/>
+          <w:numId w:val="7"/>
+        </w:numPr>
+      </w:pPr>
+      <w:r>
+        <w:t xml:space="preserve">L'enregistrement d'une partie est effectué via la </w:t>
+      </w:r>
+      <w:r>
+        <w:t>méthode</w:t>
+      </w:r>
+      <w:r>
+        <w:t xml:space="preserve"> </w:t>
+      </w:r>
+      <w:proofErr w:type="spellStart"/>
+      <w:proofErr w:type="gramStart"/>
+      <w:r>
+        <w:rPr>
+          <w:i/>
+        </w:rPr>
+        <w:t>save</w:t>
+      </w:r>
+      <w:proofErr w:type="spellEnd"/>
+      <w:r>
+        <w:rPr>
+          <w:i/>
+        </w:rPr>
+        <w:t>(</w:t>
+      </w:r>
+      <w:proofErr w:type="gramEnd"/>
+      <w:r>
+        <w:rPr>
+          <w:i/>
+        </w:rPr>
+        <w:t>)</w:t>
+      </w:r>
+      <w:r>
+        <w:t xml:space="preserve"> de </w:t>
+      </w:r>
+      <w:r>
+        <w:rPr>
+          <w:i/>
+        </w:rPr>
+        <w:t>Game</w:t>
+      </w:r>
+      <w:r>
+        <w:t>.</w:t>
+      </w:r>
+    </w:p>
+    <w:p>
+      <w:pPr>
+        <w:pStyle w:val="Pardeliste"/>
+        <w:numPr>
+          <w:ilvl w:val="0"/>
+          <w:numId w:val="7"/>
+        </w:numPr>
+      </w:pPr>
+      <w:r>
+        <w:t>Le joueur 1 jouera avec les pions blancs, le joueur 2 jouera avec les pions noirs</w:t>
+      </w:r>
+      <w:r>
+        <w:t>.</w:t>
+      </w:r>
+    </w:p>
+    <w:p>
+      <w:pPr>
+        <w:pStyle w:val="Pardeliste"/>
+        <w:numPr>
+          <w:ilvl w:val="0"/>
+          <w:numId w:val="7"/>
+        </w:numPr>
+      </w:pPr>
+      <w:r>
+        <w:t>Le plateau est modé</w:t>
+      </w:r>
+      <w:r>
+        <w:t xml:space="preserve">lisé par un tableau de 49 cases. Chaque élément correspondra à une </w:t>
+      </w:r>
+      <w:proofErr w:type="spellStart"/>
+      <w:r>
+        <w:rPr>
+          <w:i/>
+        </w:rPr>
+        <w:t>Piece</w:t>
+      </w:r>
+      <w:proofErr w:type="spellEnd"/>
+      <w:r>
+        <w:t xml:space="preserve"> ou à la valeur </w:t>
+      </w:r>
+      <w:proofErr w:type="spellStart"/>
+      <w:r>
+        <w:rPr>
+          <w:i/>
+        </w:rPr>
+        <w:t>null</w:t>
+      </w:r>
+      <w:proofErr w:type="spellEnd"/>
+      <w:r>
+        <w:t>.</w:t>
+      </w:r>
+    </w:p>
+    <w:p>
+      <w:pPr>
+        <w:pStyle w:val="Pardeliste"/>
+        <w:numPr>
+          <w:ilvl w:val="0"/>
+          <w:numId w:val="7"/>
+        </w:numPr>
+      </w:pPr>
+      <w:r>
+        <w:t xml:space="preserve">La Ressource REST n'est pas </w:t>
+      </w:r>
+      <w:proofErr w:type="gramStart"/>
+      <w:r>
+        <w:t>modélisé</w:t>
+      </w:r>
+      <w:proofErr w:type="gramEnd"/>
+      <w:r>
+        <w:t>. Il se chargera de la coordination du jeu et de la gestion des tours.</w:t>
+      </w:r>
+    </w:p>
+    <w:p/>
     <w:p>
       <w:pPr>
         <w:rPr>
@@ -468,14 +834,8 @@
     <w:p>
       <w:pPr>
         <w:pStyle w:val="Titre1"/>
-        <w:rPr>
-          <w:lang w:val="en-US"/>
-        </w:rPr>
-      </w:pPr>
-      <w:r>
-        <w:rPr>
-          <w:lang w:val="en-US"/>
-        </w:rPr>
+      </w:pPr>
+      <w:r>
         <w:t>REST API</w:t>
       </w:r>
     </w:p>
@@ -491,7 +851,31 @@
         </w:rPr>
       </w:pPr>
       <w:r>
-        <w:t>PUT /game/newGamePVP/{name1}/{name2}/{scenario}</w:t>
+        <w:t>PUT /</w:t>
+      </w:r>
+      <w:proofErr w:type="spellStart"/>
+      <w:r>
+        <w:t>game</w:t>
+      </w:r>
+      <w:proofErr w:type="spellEnd"/>
+      <w:r>
+        <w:t>/</w:t>
+      </w:r>
+      <w:proofErr w:type="spellStart"/>
+      <w:r>
+        <w:t>newGamePVP</w:t>
+      </w:r>
+      <w:proofErr w:type="spellEnd"/>
+      <w:r>
+        <w:t>/{name</w:t>
+      </w:r>
+      <w:proofErr w:type="gramStart"/>
+      <w:r>
+        <w:t>1}/</w:t>
+      </w:r>
+      <w:proofErr w:type="gramEnd"/>
+      <w:r>
+        <w:t>{name2}/{scenario}</w:t>
       </w:r>
       <w:r>
         <w:br/>
@@ -552,7 +936,55 @@
           <w:color w:val="3B3838" w:themeColor="background2" w:themeShade="40"/>
         </w:rPr>
         <w:tab/>
-        <w:t>scenario : scenario de départ (standard, random, ennemy among us)</w:t>
+        <w:t xml:space="preserve">scenario : scenario de départ (standard, </w:t>
+      </w:r>
+      <w:proofErr w:type="spellStart"/>
+      <w:r>
+        <w:rPr>
+          <w:i/>
+          <w:color w:val="3B3838" w:themeColor="background2" w:themeShade="40"/>
+        </w:rPr>
+        <w:t>random</w:t>
+      </w:r>
+      <w:proofErr w:type="spellEnd"/>
+      <w:r>
+        <w:rPr>
+          <w:i/>
+          <w:color w:val="3B3838" w:themeColor="background2" w:themeShade="40"/>
+        </w:rPr>
+        <w:t xml:space="preserve">, </w:t>
+      </w:r>
+      <w:proofErr w:type="spellStart"/>
+      <w:r>
+        <w:rPr>
+          <w:i/>
+          <w:color w:val="3B3838" w:themeColor="background2" w:themeShade="40"/>
+        </w:rPr>
+        <w:t>ennemy</w:t>
+      </w:r>
+      <w:proofErr w:type="spellEnd"/>
+      <w:r>
+        <w:rPr>
+          <w:i/>
+          <w:color w:val="3B3838" w:themeColor="background2" w:themeShade="40"/>
+        </w:rPr>
+        <w:t xml:space="preserve"> </w:t>
+      </w:r>
+      <w:proofErr w:type="spellStart"/>
+      <w:r>
+        <w:rPr>
+          <w:i/>
+          <w:color w:val="3B3838" w:themeColor="background2" w:themeShade="40"/>
+        </w:rPr>
+        <w:t>among</w:t>
+      </w:r>
+      <w:proofErr w:type="spellEnd"/>
+      <w:r>
+        <w:rPr>
+          <w:i/>
+          <w:color w:val="3B3838" w:themeColor="background2" w:themeShade="40"/>
+        </w:rPr>
+        <w:t xml:space="preserve"> us)</w:t>
       </w:r>
     </w:p>
     <w:p>
@@ -564,13 +996,42 @@
         </w:numPr>
       </w:pPr>
       <w:r>
-        <w:t>PUT /game/newGameP</w:t>
-      </w:r>
-      <w:r>
-        <w:t>VC/{name</w:t>
-      </w:r>
-      <w:r>
-        <w:t>}/{scenario}/{level}</w:t>
+        <w:t>PUT /</w:t>
+      </w:r>
+      <w:proofErr w:type="spellStart"/>
+      <w:r>
+        <w:t>game</w:t>
+      </w:r>
+      <w:proofErr w:type="spellEnd"/>
+      <w:r>
+        <w:t>/</w:t>
+      </w:r>
+      <w:proofErr w:type="spellStart"/>
+      <w:r>
+        <w:t>newGameP</w:t>
+      </w:r>
+      <w:r>
+        <w:t>VC</w:t>
+      </w:r>
+      <w:proofErr w:type="spellEnd"/>
+      <w:r>
+        <w:t>/{</w:t>
+      </w:r>
+      <w:proofErr w:type="spellStart"/>
+      <w:r>
+        <w:t>name</w:t>
+      </w:r>
+      <w:proofErr w:type="spellEnd"/>
+      <w:r>
+        <w:t>}/{scenario}/{</w:t>
+      </w:r>
+      <w:proofErr w:type="spellStart"/>
+      <w:r>
+        <w:t>level</w:t>
+      </w:r>
+      <w:proofErr w:type="spellEnd"/>
+      <w:r>
+        <w:t>}</w:t>
       </w:r>
       <w:r>
         <w:br/>
@@ -596,12 +1057,21 @@
         </w:rPr>
         <w:tab/>
       </w:r>
-      <w:r>
-        <w:rPr>
-          <w:i/>
-          <w:color w:val="3B3838" w:themeColor="background2" w:themeShade="40"/>
-        </w:rPr>
-        <w:t>name : nom du joueur</w:t>
+      <w:proofErr w:type="spellStart"/>
+      <w:r>
+        <w:rPr>
+          <w:i/>
+          <w:color w:val="3B3838" w:themeColor="background2" w:themeShade="40"/>
+        </w:rPr>
+        <w:t>name</w:t>
+      </w:r>
+      <w:proofErr w:type="spellEnd"/>
+      <w:r>
+        <w:rPr>
+          <w:i/>
+          <w:color w:val="3B3838" w:themeColor="background2" w:themeShade="40"/>
+        </w:rPr>
+        <w:t xml:space="preserve"> : nom du joueur</w:t>
       </w:r>
       <w:r>
         <w:rPr>
@@ -628,7 +1098,55 @@
           <w:i/>
           <w:color w:val="3B3838" w:themeColor="background2" w:themeShade="40"/>
         </w:rPr>
-        <w:t>scenario de départ (standard, random, ennemy among us)</w:t>
+        <w:t xml:space="preserve">scenario de départ (standard, </w:t>
+      </w:r>
+      <w:proofErr w:type="spellStart"/>
+      <w:r>
+        <w:rPr>
+          <w:i/>
+          <w:color w:val="3B3838" w:themeColor="background2" w:themeShade="40"/>
+        </w:rPr>
+        <w:t>random</w:t>
+      </w:r>
+      <w:proofErr w:type="spellEnd"/>
+      <w:r>
+        <w:rPr>
+          <w:i/>
+          <w:color w:val="3B3838" w:themeColor="background2" w:themeShade="40"/>
+        </w:rPr>
+        <w:t xml:space="preserve">, </w:t>
+      </w:r>
+      <w:proofErr w:type="spellStart"/>
+      <w:r>
+        <w:rPr>
+          <w:i/>
+          <w:color w:val="3B3838" w:themeColor="background2" w:themeShade="40"/>
+        </w:rPr>
+        <w:t>ennemy</w:t>
+      </w:r>
+      <w:proofErr w:type="spellEnd"/>
+      <w:r>
+        <w:rPr>
+          <w:i/>
+          <w:color w:val="3B3838" w:themeColor="background2" w:themeShade="40"/>
+        </w:rPr>
+        <w:t xml:space="preserve"> </w:t>
+      </w:r>
+      <w:proofErr w:type="spellStart"/>
+      <w:r>
+        <w:rPr>
+          <w:i/>
+          <w:color w:val="3B3838" w:themeColor="background2" w:themeShade="40"/>
+        </w:rPr>
+        <w:t>among</w:t>
+      </w:r>
+      <w:proofErr w:type="spellEnd"/>
+      <w:r>
+        <w:rPr>
+          <w:i/>
+          <w:color w:val="3B3838" w:themeColor="background2" w:themeShade="40"/>
+        </w:rPr>
+        <w:t xml:space="preserve"> us)</w:t>
       </w:r>
       <w:r>
         <w:rPr>
@@ -643,7 +1161,22 @@
           <w:color w:val="3B3838" w:themeColor="background2" w:themeShade="40"/>
         </w:rPr>
         <w:tab/>
-        <w:t>level : niveau de difficulté de l'ordinateur</w:t>
+      </w:r>
+      <w:proofErr w:type="spellStart"/>
+      <w:r>
+        <w:rPr>
+          <w:i/>
+          <w:color w:val="3B3838" w:themeColor="background2" w:themeShade="40"/>
+        </w:rPr>
+        <w:t>level</w:t>
+      </w:r>
+      <w:proofErr w:type="spellEnd"/>
+      <w:r>
+        <w:rPr>
+          <w:i/>
+          <w:color w:val="3B3838" w:themeColor="background2" w:themeShade="40"/>
+        </w:rPr>
+        <w:t xml:space="preserve"> : niveau de difficulté de l'ordinateur</w:t>
       </w:r>
     </w:p>
     <w:p>
@@ -658,10 +1191,23 @@
         <w:t>GET</w:t>
       </w:r>
       <w:r>
-        <w:t xml:space="preserve"> /game/</w:t>
-      </w:r>
-      <w:r>
-        <w:t>savedGames/</w:t>
+        <w:t xml:space="preserve"> /</w:t>
+      </w:r>
+      <w:proofErr w:type="spellStart"/>
+      <w:r>
+        <w:t>game</w:t>
+      </w:r>
+      <w:proofErr w:type="spellEnd"/>
+      <w:r>
+        <w:t>/</w:t>
+      </w:r>
+      <w:proofErr w:type="spellStart"/>
+      <w:r>
+        <w:t>savedGames</w:t>
+      </w:r>
+      <w:proofErr w:type="spellEnd"/>
+      <w:r>
+        <w:t>/</w:t>
       </w:r>
       <w:r>
         <w:br/>
@@ -688,10 +1234,31 @@
         </w:rPr>
       </w:pPr>
       <w:r>
-        <w:t>PUT /game/</w:t>
-      </w:r>
-      <w:r>
-        <w:t>loadGame/{idGame}</w:t>
+        <w:t>PUT /</w:t>
+      </w:r>
+      <w:proofErr w:type="spellStart"/>
+      <w:r>
+        <w:t>game</w:t>
+      </w:r>
+      <w:proofErr w:type="spellEnd"/>
+      <w:r>
+        <w:t>/</w:t>
+      </w:r>
+      <w:proofErr w:type="spellStart"/>
+      <w:r>
+        <w:t>loadGame</w:t>
+      </w:r>
+      <w:proofErr w:type="spellEnd"/>
+      <w:r>
+        <w:t>/{</w:t>
+      </w:r>
+      <w:proofErr w:type="spellStart"/>
+      <w:r>
+        <w:t>idGame</w:t>
+      </w:r>
+      <w:proofErr w:type="spellEnd"/>
+      <w:r>
+        <w:t>}</w:t>
       </w:r>
       <w:r>
         <w:br/>
@@ -729,12 +1296,37 @@
         </w:rPr>
         <w:tab/>
       </w:r>
-      <w:r>
-        <w:rPr>
-          <w:i/>
-          <w:color w:val="3B3838" w:themeColor="background2" w:themeShade="40"/>
-        </w:rPr>
-        <w:t>idGame : id de la game à charger</w:t>
+      <w:proofErr w:type="spellStart"/>
+      <w:r>
+        <w:rPr>
+          <w:i/>
+          <w:color w:val="3B3838" w:themeColor="background2" w:themeShade="40"/>
+        </w:rPr>
+        <w:t>idGame</w:t>
+      </w:r>
+      <w:proofErr w:type="spellEnd"/>
+      <w:r>
+        <w:rPr>
+          <w:i/>
+          <w:color w:val="3B3838" w:themeColor="background2" w:themeShade="40"/>
+        </w:rPr>
+        <w:t xml:space="preserve"> : id de la </w:t>
+      </w:r>
+      <w:proofErr w:type="spellStart"/>
+      <w:r>
+        <w:rPr>
+          <w:i/>
+          <w:color w:val="3B3838" w:themeColor="background2" w:themeShade="40"/>
+        </w:rPr>
+        <w:t>game</w:t>
+      </w:r>
+      <w:proofErr w:type="spellEnd"/>
+      <w:r>
+        <w:rPr>
+          <w:i/>
+          <w:color w:val="3B3838" w:themeColor="background2" w:themeShade="40"/>
+        </w:rPr>
+        <w:t xml:space="preserve"> à charger</w:t>
       </w:r>
     </w:p>
     <w:p>
@@ -749,10 +1341,31 @@
         </w:rPr>
       </w:pPr>
       <w:r>
-        <w:t>PUT /game/</w:t>
-      </w:r>
-      <w:r>
-        <w:t>replay/{idGame}</w:t>
+        <w:t>PUT /</w:t>
+      </w:r>
+      <w:proofErr w:type="spellStart"/>
+      <w:r>
+        <w:t>game</w:t>
+      </w:r>
+      <w:proofErr w:type="spellEnd"/>
+      <w:r>
+        <w:t>/</w:t>
+      </w:r>
+      <w:proofErr w:type="spellStart"/>
+      <w:r>
+        <w:t>replay</w:t>
+      </w:r>
+      <w:proofErr w:type="spellEnd"/>
+      <w:r>
+        <w:t>/{</w:t>
+      </w:r>
+      <w:proofErr w:type="spellStart"/>
+      <w:r>
+        <w:t>idGame</w:t>
+      </w:r>
+      <w:proofErr w:type="spellEnd"/>
+      <w:r>
+        <w:t>}</w:t>
       </w:r>
       <w:r>
         <w:br/>
@@ -760,12 +1373,28 @@
       <w:r>
         <w:tab/>
       </w:r>
-      <w:r>
-        <w:rPr>
-          <w:color w:val="3B3838" w:themeColor="background2" w:themeShade="40"/>
-        </w:rPr>
-        <w:t>Revisionner la game</w:t>
-      </w:r>
+      <w:proofErr w:type="spellStart"/>
+      <w:r>
+        <w:rPr>
+          <w:color w:val="3B3838" w:themeColor="background2" w:themeShade="40"/>
+        </w:rPr>
+        <w:t>Revisionner</w:t>
+      </w:r>
+      <w:proofErr w:type="spellEnd"/>
+      <w:r>
+        <w:rPr>
+          <w:color w:val="3B3838" w:themeColor="background2" w:themeShade="40"/>
+        </w:rPr>
+        <w:t xml:space="preserve"> la </w:t>
+      </w:r>
+      <w:proofErr w:type="spellStart"/>
+      <w:r>
+        <w:rPr>
+          <w:color w:val="3B3838" w:themeColor="background2" w:themeShade="40"/>
+        </w:rPr>
+        <w:t>game</w:t>
+      </w:r>
+      <w:proofErr w:type="spellEnd"/>
       <w:r>
         <w:rPr>
           <w:color w:val="3B3838" w:themeColor="background2" w:themeShade="40"/>
@@ -778,13 +1407,47 @@
         </w:rPr>
         <w:tab/>
       </w:r>
-      <w:r>
-        <w:rPr>
-          <w:i/>
-          <w:color w:val="3B3838" w:themeColor="background2" w:themeShade="40"/>
-        </w:rPr>
-        <w:t>idGame : id de la game à revisionner</w:t>
-      </w:r>
+      <w:proofErr w:type="spellStart"/>
+      <w:r>
+        <w:rPr>
+          <w:i/>
+          <w:color w:val="3B3838" w:themeColor="background2" w:themeShade="40"/>
+        </w:rPr>
+        <w:t>idGame</w:t>
+      </w:r>
+      <w:proofErr w:type="spellEnd"/>
+      <w:r>
+        <w:rPr>
+          <w:i/>
+          <w:color w:val="3B3838" w:themeColor="background2" w:themeShade="40"/>
+        </w:rPr>
+        <w:t xml:space="preserve"> : id de la </w:t>
+      </w:r>
+      <w:proofErr w:type="spellStart"/>
+      <w:r>
+        <w:rPr>
+          <w:i/>
+          <w:color w:val="3B3838" w:themeColor="background2" w:themeShade="40"/>
+        </w:rPr>
+        <w:t>game</w:t>
+      </w:r>
+      <w:proofErr w:type="spellEnd"/>
+      <w:r>
+        <w:rPr>
+          <w:i/>
+          <w:color w:val="3B3838" w:themeColor="background2" w:themeShade="40"/>
+        </w:rPr>
+        <w:t xml:space="preserve"> à </w:t>
+      </w:r>
+      <w:proofErr w:type="spellStart"/>
+      <w:r>
+        <w:rPr>
+          <w:i/>
+          <w:color w:val="3B3838" w:themeColor="background2" w:themeShade="40"/>
+        </w:rPr>
+        <w:t>revisionner</w:t>
+      </w:r>
+      <w:proofErr w:type="spellEnd"/>
     </w:p>
     <w:p>
       <w:pPr>
@@ -795,8 +1458,29 @@
         </w:numPr>
       </w:pPr>
       <w:r>
-        <w:t>GET /game/replay/redo</w:t>
-      </w:r>
+        <w:t>GET /</w:t>
+      </w:r>
+      <w:proofErr w:type="spellStart"/>
+      <w:r>
+        <w:t>game</w:t>
+      </w:r>
+      <w:proofErr w:type="spellEnd"/>
+      <w:r>
+        <w:t>/</w:t>
+      </w:r>
+      <w:proofErr w:type="spellStart"/>
+      <w:r>
+        <w:t>replay</w:t>
+      </w:r>
+      <w:proofErr w:type="spellEnd"/>
+      <w:r>
+        <w:t>/</w:t>
+      </w:r>
+      <w:proofErr w:type="spellStart"/>
+      <w:r>
+        <w:t>redo</w:t>
+      </w:r>
+      <w:proofErr w:type="spellEnd"/>
       <w:r>
         <w:t>/</w:t>
       </w:r>
@@ -822,13 +1506,27 @@
         </w:numPr>
       </w:pPr>
       <w:r>
-        <w:t>GET /game/replay/undo</w:t>
-      </w:r>
+        <w:t>GET /</w:t>
+      </w:r>
+      <w:proofErr w:type="spellStart"/>
+      <w:r>
+        <w:t>game</w:t>
+      </w:r>
+      <w:proofErr w:type="spellEnd"/>
       <w:r>
         <w:t>/</w:t>
       </w:r>
-      <w:bookmarkStart w:id="0" w:name="_GoBack"/>
-      <w:bookmarkEnd w:id="0"/>
+      <w:proofErr w:type="spellStart"/>
+      <w:r>
+        <w:t>replay</w:t>
+      </w:r>
+      <w:proofErr w:type="spellEnd"/>
+      <w:r>
+        <w:t>/undo</w:t>
+      </w:r>
+      <w:r>
+        <w:t>/</w:t>
+      </w:r>
       <w:r>
         <w:br/>
       </w:r>
@@ -854,10 +1552,39 @@
         </w:rPr>
       </w:pPr>
       <w:r>
-        <w:t>PUT /game/</w:t>
-      </w:r>
-      <w:r>
-        <w:t>movePiece/{color}/{x1}/{y1}/{x2}/{y2}</w:t>
+        <w:t>PUT /</w:t>
+      </w:r>
+      <w:proofErr w:type="spellStart"/>
+      <w:r>
+        <w:t>game</w:t>
+      </w:r>
+      <w:proofErr w:type="spellEnd"/>
+      <w:r>
+        <w:t>/</w:t>
+      </w:r>
+      <w:proofErr w:type="spellStart"/>
+      <w:r>
+        <w:t>movePiece</w:t>
+      </w:r>
+      <w:proofErr w:type="spellEnd"/>
+      <w:r>
+        <w:t>/{</w:t>
+      </w:r>
+      <w:proofErr w:type="spellStart"/>
+      <w:r>
+        <w:t>color</w:t>
+      </w:r>
+      <w:proofErr w:type="spellEnd"/>
+      <w:r>
+        <w:t>}/{x</w:t>
+      </w:r>
+      <w:proofErr w:type="gramStart"/>
+      <w:r>
+        <w:t>1}/</w:t>
+      </w:r>
+      <w:proofErr w:type="gramEnd"/>
+      <w:r>
+        <w:t>{y1}/{x2}/{y2}</w:t>
       </w:r>
       <w:r>
         <w:br/>
@@ -883,12 +1610,21 @@
         </w:rPr>
         <w:tab/>
       </w:r>
-      <w:r>
-        <w:rPr>
-          <w:i/>
-          <w:color w:val="3B3838" w:themeColor="background2" w:themeShade="40"/>
-        </w:rPr>
-        <w:t>color : couleur de la pièce à déplacer</w:t>
+      <w:proofErr w:type="spellStart"/>
+      <w:r>
+        <w:rPr>
+          <w:i/>
+          <w:color w:val="3B3838" w:themeColor="background2" w:themeShade="40"/>
+        </w:rPr>
+        <w:t>color</w:t>
+      </w:r>
+      <w:proofErr w:type="spellEnd"/>
+      <w:r>
+        <w:rPr>
+          <w:i/>
+          <w:color w:val="3B3838" w:themeColor="background2" w:themeShade="40"/>
+        </w:rPr>
+        <w:t xml:space="preserve"> : couleur de la pièce à déplacer</w:t>
       </w:r>
       <w:r>
         <w:rPr>
@@ -933,10 +1669,39 @@
         </w:rPr>
       </w:pPr>
       <w:r>
-        <w:t>PUT /game/</w:t>
-      </w:r>
-      <w:r>
-        <w:t>moveBall/{color}/{x1}/{y1}/{x2}/{y2}</w:t>
+        <w:t>PUT /</w:t>
+      </w:r>
+      <w:proofErr w:type="spellStart"/>
+      <w:r>
+        <w:t>game</w:t>
+      </w:r>
+      <w:proofErr w:type="spellEnd"/>
+      <w:r>
+        <w:t>/</w:t>
+      </w:r>
+      <w:proofErr w:type="spellStart"/>
+      <w:r>
+        <w:t>moveBall</w:t>
+      </w:r>
+      <w:proofErr w:type="spellEnd"/>
+      <w:r>
+        <w:t>/{</w:t>
+      </w:r>
+      <w:proofErr w:type="spellStart"/>
+      <w:r>
+        <w:t>color</w:t>
+      </w:r>
+      <w:proofErr w:type="spellEnd"/>
+      <w:r>
+        <w:t>}/{x</w:t>
+      </w:r>
+      <w:proofErr w:type="gramStart"/>
+      <w:r>
+        <w:t>1}/</w:t>
+      </w:r>
+      <w:proofErr w:type="gramEnd"/>
+      <w:r>
+        <w:t>{y1}/{x2}/{y2}</w:t>
       </w:r>
       <w:r>
         <w:br/>
@@ -962,12 +1727,21 @@
         </w:rPr>
         <w:tab/>
       </w:r>
-      <w:r>
-        <w:rPr>
-          <w:i/>
-          <w:color w:val="3B3838" w:themeColor="background2" w:themeShade="40"/>
-        </w:rPr>
-        <w:t>color : couleur de la balle à déplacer</w:t>
+      <w:proofErr w:type="spellStart"/>
+      <w:r>
+        <w:rPr>
+          <w:i/>
+          <w:color w:val="3B3838" w:themeColor="background2" w:themeShade="40"/>
+        </w:rPr>
+        <w:t>color</w:t>
+      </w:r>
+      <w:proofErr w:type="spellEnd"/>
+      <w:r>
+        <w:rPr>
+          <w:i/>
+          <w:color w:val="3B3838" w:themeColor="background2" w:themeShade="40"/>
+        </w:rPr>
+        <w:t xml:space="preserve"> : couleur de la balle à déplacer</w:t>
       </w:r>
       <w:r>
         <w:rPr>
@@ -1012,10 +1786,23 @@
         <w:t>GET</w:t>
       </w:r>
       <w:r>
-        <w:t xml:space="preserve"> /game/</w:t>
-      </w:r>
-      <w:r>
-        <w:t>save/</w:t>
+        <w:t xml:space="preserve"> /</w:t>
+      </w:r>
+      <w:proofErr w:type="spellStart"/>
+      <w:r>
+        <w:t>game</w:t>
+      </w:r>
+      <w:proofErr w:type="spellEnd"/>
+      <w:r>
+        <w:t>/</w:t>
+      </w:r>
+      <w:proofErr w:type="spellStart"/>
+      <w:r>
+        <w:t>save</w:t>
+      </w:r>
+      <w:proofErr w:type="spellEnd"/>
+      <w:r>
+        <w:t>/</w:t>
       </w:r>
       <w:r>
         <w:br/>
@@ -1042,10 +1829,23 @@
         <w:t>GET</w:t>
       </w:r>
       <w:r>
-        <w:t xml:space="preserve"> /game/</w:t>
-      </w:r>
-      <w:r>
-        <w:t>quit/</w:t>
+        <w:t xml:space="preserve"> /</w:t>
+      </w:r>
+      <w:proofErr w:type="spellStart"/>
+      <w:r>
+        <w:t>game</w:t>
+      </w:r>
+      <w:proofErr w:type="spellEnd"/>
+      <w:r>
+        <w:t>/</w:t>
+      </w:r>
+      <w:proofErr w:type="spellStart"/>
+      <w:r>
+        <w:t>quit</w:t>
+      </w:r>
+      <w:proofErr w:type="spellEnd"/>
+      <w:r>
+        <w:t>/</w:t>
       </w:r>
       <w:r>
         <w:br/>
@@ -1074,11 +1874,463 @@
       </w:r>
     </w:p>
     <w:p/>
+    <w:p/>
+    <w:p>
+      <w:pPr>
+        <w:pStyle w:val="Titre2"/>
+      </w:pPr>
+      <w:r>
+        <w:rPr>
+          <w:noProof/>
+          <w:lang w:eastAsia="fr-FR"/>
+        </w:rPr>
+        <w:drawing>
+          <wp:anchor distT="0" distB="0" distL="114300" distR="114300" simplePos="0" relativeHeight="251660288" behindDoc="0" locked="0" layoutInCell="1" allowOverlap="1" wp14:anchorId="47CFD9A3" wp14:editId="71797087">
+            <wp:simplePos x="0" y="0"/>
+            <wp:positionH relativeFrom="column">
+              <wp:posOffset>-52617</wp:posOffset>
+            </wp:positionH>
+            <wp:positionV relativeFrom="paragraph">
+              <wp:posOffset>229412</wp:posOffset>
+            </wp:positionV>
+            <wp:extent cx="5752800" cy="2257200"/>
+            <wp:effectExtent l="0" t="0" r="0" b="3810"/>
+            <wp:wrapNone/>
+            <wp:docPr id="3" name="Image 3" descr="diaballik_mendes_yassine/diaballik-doc/img/diagrams/jpg/INIT.jpg"/>
+            <wp:cNvGraphicFramePr>
+              <a:graphicFrameLocks xmlns:a="http://schemas.openxmlformats.org/drawingml/2006/main" noChangeAspect="1"/>
+            </wp:cNvGraphicFramePr>
+            <a:graphic xmlns:a="http://schemas.openxmlformats.org/drawingml/2006/main">
+              <a:graphicData uri="http://schemas.openxmlformats.org/drawingml/2006/picture">
+                <pic:pic xmlns:pic="http://schemas.openxmlformats.org/drawingml/2006/picture">
+                  <pic:nvPicPr>
+                    <pic:cNvPr id="0" name="Picture 3" descr="diaballik_mendes_yassine/diaballik-doc/img/diagrams/jpg/INIT.jpg"/>
+                    <pic:cNvPicPr>
+                      <a:picLocks noChangeAspect="1" noChangeArrowheads="1"/>
+                    </pic:cNvPicPr>
+                  </pic:nvPicPr>
+                  <pic:blipFill>
+                    <a:blip r:embed="rId9" cstate="print">
+                      <a:extLst>
+                        <a:ext uri="{28A0092B-C50C-407E-A947-70E740481C1C}">
+                          <a14:useLocalDpi xmlns:a14="http://schemas.microsoft.com/office/drawing/2010/main" val="0"/>
+                        </a:ext>
+                      </a:extLst>
+                    </a:blip>
+                    <a:srcRect/>
+                    <a:stretch>
+                      <a:fillRect/>
+                    </a:stretch>
+                  </pic:blipFill>
+                  <pic:spPr bwMode="auto">
+                    <a:xfrm>
+                      <a:off x="0" y="0"/>
+                      <a:ext cx="5752800" cy="2257200"/>
+                    </a:xfrm>
+                    <a:prstGeom prst="rect">
+                      <a:avLst/>
+                    </a:prstGeom>
+                    <a:noFill/>
+                    <a:ln>
+                      <a:noFill/>
+                    </a:ln>
+                  </pic:spPr>
+                </pic:pic>
+              </a:graphicData>
+            </a:graphic>
+            <wp14:sizeRelH relativeFrom="margin">
+              <wp14:pctWidth>0</wp14:pctWidth>
+            </wp14:sizeRelH>
+            <wp14:sizeRelV relativeFrom="margin">
+              <wp14:pctHeight>0</wp14:pctHeight>
+            </wp14:sizeRelV>
+          </wp:anchor>
+        </w:drawing>
+      </w:r>
+      <w:r>
+        <w:tab/>
+        <w:t>Initialisation d'une Game</w:t>
+      </w:r>
+      <w:r>
+        <w:t xml:space="preserve"> (</w:t>
+      </w:r>
+      <w:r>
+        <w:t>joueur vs joueur</w:t>
+      </w:r>
+      <w:r>
+        <w:t>)</w:t>
+      </w:r>
+    </w:p>
+    <w:p/>
+    <w:p/>
+    <w:p/>
+    <w:p/>
+    <w:p/>
+    <w:p/>
+    <w:p/>
+    <w:p/>
+    <w:p/>
+    <w:p/>
+    <w:p/>
+    <w:p/>
+    <w:p>
+      <w:r>
+        <w:rPr>
+          <w:noProof/>
+          <w:lang w:eastAsia="fr-FR"/>
+        </w:rPr>
+        <w:drawing>
+          <wp:anchor distT="0" distB="0" distL="114300" distR="114300" simplePos="0" relativeHeight="251661312" behindDoc="0" locked="0" layoutInCell="1" allowOverlap="1" wp14:anchorId="787CB91F" wp14:editId="6DFB2F90">
+            <wp:simplePos x="0" y="0"/>
+            <wp:positionH relativeFrom="column">
+              <wp:posOffset>-48172</wp:posOffset>
+            </wp:positionH>
+            <wp:positionV relativeFrom="paragraph">
+              <wp:posOffset>923957</wp:posOffset>
+            </wp:positionV>
+            <wp:extent cx="5752800" cy="2811600"/>
+            <wp:effectExtent l="0" t="0" r="0" b="8255"/>
+            <wp:wrapNone/>
+            <wp:docPr id="6" name="Image 6" descr="diaballik_mendes_yassine/diaballik-doc/img/diagrams/jpg/TURN.jpg"/>
+            <wp:cNvGraphicFramePr>
+              <a:graphicFrameLocks xmlns:a="http://schemas.openxmlformats.org/drawingml/2006/main" noChangeAspect="1"/>
+            </wp:cNvGraphicFramePr>
+            <a:graphic xmlns:a="http://schemas.openxmlformats.org/drawingml/2006/main">
+              <a:graphicData uri="http://schemas.openxmlformats.org/drawingml/2006/picture">
+                <pic:pic xmlns:pic="http://schemas.openxmlformats.org/drawingml/2006/picture">
+                  <pic:nvPicPr>
+                    <pic:cNvPr id="0" name="Picture 6" descr="diaballik_mendes_yassine/diaballik-doc/img/diagrams/jpg/TURN.jpg"/>
+                    <pic:cNvPicPr>
+                      <a:picLocks noChangeAspect="1" noChangeArrowheads="1"/>
+                    </pic:cNvPicPr>
+                  </pic:nvPicPr>
+                  <pic:blipFill>
+                    <a:blip r:embed="rId10" cstate="print">
+                      <a:extLst>
+                        <a:ext uri="{28A0092B-C50C-407E-A947-70E740481C1C}">
+                          <a14:useLocalDpi xmlns:a14="http://schemas.microsoft.com/office/drawing/2010/main" val="0"/>
+                        </a:ext>
+                      </a:extLst>
+                    </a:blip>
+                    <a:srcRect/>
+                    <a:stretch>
+                      <a:fillRect/>
+                    </a:stretch>
+                  </pic:blipFill>
+                  <pic:spPr bwMode="auto">
+                    <a:xfrm>
+                      <a:off x="0" y="0"/>
+                      <a:ext cx="5752800" cy="2811600"/>
+                    </a:xfrm>
+                    <a:prstGeom prst="rect">
+                      <a:avLst/>
+                    </a:prstGeom>
+                    <a:noFill/>
+                    <a:ln>
+                      <a:noFill/>
+                    </a:ln>
+                  </pic:spPr>
+                </pic:pic>
+              </a:graphicData>
+            </a:graphic>
+            <wp14:sizeRelH relativeFrom="margin">
+              <wp14:pctWidth>0</wp14:pctWidth>
+            </wp14:sizeRelH>
+            <wp14:sizeRelV relativeFrom="margin">
+              <wp14:pctHeight>0</wp14:pctHeight>
+            </wp14:sizeRelV>
+          </wp:anchor>
+        </w:drawing>
+      </w:r>
+    </w:p>
+    <w:p/>
+    <w:p/>
+    <w:p>
+      <w:pPr>
+        <w:pStyle w:val="Titre2"/>
+      </w:pPr>
+      <w:r>
+        <w:tab/>
+        <w:t>Comportement d'une action (mouvement d'une pièce)</w:t>
+      </w:r>
+    </w:p>
+    <w:p>
+      <w:r>
+        <w:rPr>
+          <w:noProof/>
+          <w:lang w:eastAsia="fr-FR"/>
+        </w:rPr>
+        <w:drawing>
+          <wp:anchor distT="0" distB="0" distL="114300" distR="114300" simplePos="0" relativeHeight="251665408" behindDoc="0" locked="0" layoutInCell="1" allowOverlap="1" wp14:anchorId="6061D3F9" wp14:editId="240DD6C5">
+            <wp:simplePos x="0" y="0"/>
+            <wp:positionH relativeFrom="column">
+              <wp:posOffset>-52617</wp:posOffset>
+            </wp:positionH>
+            <wp:positionV relativeFrom="paragraph">
+              <wp:posOffset>72213</wp:posOffset>
+            </wp:positionV>
+            <wp:extent cx="5752800" cy="2811600"/>
+            <wp:effectExtent l="0" t="0" r="0" b="8255"/>
+            <wp:wrapNone/>
+            <wp:docPr id="11" name="Image 11" descr="diaballik_mendes_yassine/diaballik-doc/img/diagrams/jpg/TURN.jpg"/>
+            <wp:cNvGraphicFramePr>
+              <a:graphicFrameLocks xmlns:a="http://schemas.openxmlformats.org/drawingml/2006/main" noChangeAspect="1"/>
+            </wp:cNvGraphicFramePr>
+            <a:graphic xmlns:a="http://schemas.openxmlformats.org/drawingml/2006/main">
+              <a:graphicData uri="http://schemas.openxmlformats.org/drawingml/2006/picture">
+                <pic:pic xmlns:pic="http://schemas.openxmlformats.org/drawingml/2006/picture">
+                  <pic:nvPicPr>
+                    <pic:cNvPr id="0" name="Picture 6" descr="diaballik_mendes_yassine/diaballik-doc/img/diagrams/jpg/TURN.jpg"/>
+                    <pic:cNvPicPr>
+                      <a:picLocks noChangeAspect="1" noChangeArrowheads="1"/>
+                    </pic:cNvPicPr>
+                  </pic:nvPicPr>
+                  <pic:blipFill>
+                    <a:blip r:embed="rId10" cstate="print">
+                      <a:extLst>
+                        <a:ext uri="{28A0092B-C50C-407E-A947-70E740481C1C}">
+                          <a14:useLocalDpi xmlns:a14="http://schemas.microsoft.com/office/drawing/2010/main" val="0"/>
+                        </a:ext>
+                      </a:extLst>
+                    </a:blip>
+                    <a:srcRect/>
+                    <a:stretch>
+                      <a:fillRect/>
+                    </a:stretch>
+                  </pic:blipFill>
+                  <pic:spPr bwMode="auto">
+                    <a:xfrm>
+                      <a:off x="0" y="0"/>
+                      <a:ext cx="5752800" cy="2811600"/>
+                    </a:xfrm>
+                    <a:prstGeom prst="rect">
+                      <a:avLst/>
+                    </a:prstGeom>
+                    <a:noFill/>
+                    <a:ln>
+                      <a:noFill/>
+                    </a:ln>
+                  </pic:spPr>
+                </pic:pic>
+              </a:graphicData>
+            </a:graphic>
+            <wp14:sizeRelH relativeFrom="margin">
+              <wp14:pctWidth>0</wp14:pctWidth>
+            </wp14:sizeRelH>
+            <wp14:sizeRelV relativeFrom="margin">
+              <wp14:pctHeight>0</wp14:pctHeight>
+            </wp14:sizeRelV>
+          </wp:anchor>
+        </w:drawing>
+      </w:r>
+    </w:p>
+    <w:p/>
+    <w:p/>
+    <w:p/>
+    <w:p/>
+    <w:p/>
+    <w:p/>
+    <w:p/>
+    <w:p/>
+    <w:p/>
+    <w:p/>
+    <w:p/>
+    <w:p/>
+    <w:p/>
+    <w:p/>
+    <w:p/>
+    <w:p/>
+    <w:p/>
+    <w:p/>
+    <w:p/>
+    <w:p/>
+    <w:p>
+      <w:pPr>
+        <w:pStyle w:val="Titre2"/>
+      </w:pPr>
+      <w:r>
+        <w:tab/>
+        <w:t>API REST</w:t>
+      </w:r>
+      <w:r>
+        <w:t xml:space="preserve"> (exemple avec traitement du </w:t>
+      </w:r>
+      <w:proofErr w:type="spellStart"/>
+      <w:r>
+        <w:t>Backend</w:t>
+      </w:r>
+      <w:proofErr w:type="spellEnd"/>
+      <w:r>
+        <w:t>)</w:t>
+      </w:r>
+    </w:p>
+    <w:p>
+      <w:r>
+        <w:rPr>
+          <w:noProof/>
+          <w:lang w:eastAsia="fr-FR"/>
+        </w:rPr>
+        <w:drawing>
+          <wp:anchor distT="0" distB="0" distL="114300" distR="114300" simplePos="0" relativeHeight="251662336" behindDoc="0" locked="0" layoutInCell="1" allowOverlap="1" wp14:anchorId="6914250D" wp14:editId="2351193A">
+            <wp:simplePos x="0" y="0"/>
+            <wp:positionH relativeFrom="column">
+              <wp:posOffset>-48807</wp:posOffset>
+            </wp:positionH>
+            <wp:positionV relativeFrom="paragraph">
+              <wp:posOffset>42738</wp:posOffset>
+            </wp:positionV>
+            <wp:extent cx="5752800" cy="1630800"/>
+            <wp:effectExtent l="0" t="0" r="0" b="0"/>
+            <wp:wrapNone/>
+            <wp:docPr id="4" name="Image 4" descr="diaballik_mendes_yassine/diaballik-doc/img/diagrams/jpg/REST%20v2.jpg"/>
+            <wp:cNvGraphicFramePr>
+              <a:graphicFrameLocks xmlns:a="http://schemas.openxmlformats.org/drawingml/2006/main" noChangeAspect="1"/>
+            </wp:cNvGraphicFramePr>
+            <a:graphic xmlns:a="http://schemas.openxmlformats.org/drawingml/2006/main">
+              <a:graphicData uri="http://schemas.openxmlformats.org/drawingml/2006/picture">
+                <pic:pic xmlns:pic="http://schemas.openxmlformats.org/drawingml/2006/picture">
+                  <pic:nvPicPr>
+                    <pic:cNvPr id="0" name="Picture 4" descr="diaballik_mendes_yassine/diaballik-doc/img/diagrams/jpg/REST%20v2.jpg"/>
+                    <pic:cNvPicPr>
+                      <a:picLocks noChangeAspect="1" noChangeArrowheads="1"/>
+                    </pic:cNvPicPr>
+                  </pic:nvPicPr>
+                  <pic:blipFill>
+                    <a:blip r:embed="rId11">
+                      <a:extLst>
+                        <a:ext uri="{28A0092B-C50C-407E-A947-70E740481C1C}">
+                          <a14:useLocalDpi xmlns:a14="http://schemas.microsoft.com/office/drawing/2010/main" val="0"/>
+                        </a:ext>
+                      </a:extLst>
+                    </a:blip>
+                    <a:srcRect/>
+                    <a:stretch>
+                      <a:fillRect/>
+                    </a:stretch>
+                  </pic:blipFill>
+                  <pic:spPr bwMode="auto">
+                    <a:xfrm>
+                      <a:off x="0" y="0"/>
+                      <a:ext cx="5752800" cy="1630800"/>
+                    </a:xfrm>
+                    <a:prstGeom prst="rect">
+                      <a:avLst/>
+                    </a:prstGeom>
+                    <a:noFill/>
+                    <a:ln>
+                      <a:noFill/>
+                    </a:ln>
+                  </pic:spPr>
+                </pic:pic>
+              </a:graphicData>
+            </a:graphic>
+            <wp14:sizeRelH relativeFrom="margin">
+              <wp14:pctWidth>0</wp14:pctWidth>
+            </wp14:sizeRelH>
+            <wp14:sizeRelV relativeFrom="margin">
+              <wp14:pctHeight>0</wp14:pctHeight>
+            </wp14:sizeRelV>
+          </wp:anchor>
+        </w:drawing>
+      </w:r>
+    </w:p>
     <w:p>
       <w:r>
         <w:br w:type="page"/>
       </w:r>
     </w:p>
+    <w:p/>
+    <w:p>
+      <w:pPr>
+        <w:pStyle w:val="Titre2"/>
+      </w:pPr>
+      <w:r>
+        <w:tab/>
+        <w:t>API REST (comportement général)</w:t>
+      </w:r>
+    </w:p>
+    <w:p/>
+    <w:p>
+      <w:pPr>
+        <w:rPr>
+          <w:rFonts w:asciiTheme="majorHAnsi" w:eastAsiaTheme="majorEastAsia" w:hAnsiTheme="majorHAnsi" w:cstheme="majorBidi"/>
+          <w:color w:val="2F5496" w:themeColor="accent1" w:themeShade="BF"/>
+          <w:sz w:val="32"/>
+          <w:szCs w:val="32"/>
+        </w:rPr>
+      </w:pPr>
+      <w:r>
+        <w:rPr>
+          <w:noProof/>
+          <w:lang w:eastAsia="fr-FR"/>
+        </w:rPr>
+        <w:drawing>
+          <wp:anchor distT="0" distB="0" distL="114300" distR="114300" simplePos="0" relativeHeight="251663360" behindDoc="0" locked="0" layoutInCell="1" allowOverlap="1" wp14:anchorId="7F5823BE" wp14:editId="2336AB62">
+            <wp:simplePos x="0" y="0"/>
+            <wp:positionH relativeFrom="column">
+              <wp:posOffset>-42947</wp:posOffset>
+            </wp:positionH>
+            <wp:positionV relativeFrom="paragraph">
+              <wp:posOffset>74842</wp:posOffset>
+            </wp:positionV>
+            <wp:extent cx="5277600" cy="8877600"/>
+            <wp:effectExtent l="0" t="0" r="5715" b="12700"/>
+            <wp:wrapNone/>
+            <wp:docPr id="5" name="Image 5" descr="diaballik_mendes_yassine/diaballik-doc/img/diagrams/jpg/REST.jpg"/>
+            <wp:cNvGraphicFramePr>
+              <a:graphicFrameLocks xmlns:a="http://schemas.openxmlformats.org/drawingml/2006/main" noChangeAspect="1"/>
+            </wp:cNvGraphicFramePr>
+            <a:graphic xmlns:a="http://schemas.openxmlformats.org/drawingml/2006/main">
+              <a:graphicData uri="http://schemas.openxmlformats.org/drawingml/2006/picture">
+                <pic:pic xmlns:pic="http://schemas.openxmlformats.org/drawingml/2006/picture">
+                  <pic:nvPicPr>
+                    <pic:cNvPr id="0" name="Picture 5" descr="diaballik_mendes_yassine/diaballik-doc/img/diagrams/jpg/REST.jpg"/>
+                    <pic:cNvPicPr>
+                      <a:picLocks noChangeAspect="1" noChangeArrowheads="1"/>
+                    </pic:cNvPicPr>
+                  </pic:nvPicPr>
+                  <pic:blipFill>
+                    <a:blip r:embed="rId12" cstate="print">
+                      <a:extLst>
+                        <a:ext uri="{28A0092B-C50C-407E-A947-70E740481C1C}">
+                          <a14:useLocalDpi xmlns:a14="http://schemas.microsoft.com/office/drawing/2010/main" val="0"/>
+                        </a:ext>
+                      </a:extLst>
+                    </a:blip>
+                    <a:srcRect/>
+                    <a:stretch>
+                      <a:fillRect/>
+                    </a:stretch>
+                  </pic:blipFill>
+                  <pic:spPr bwMode="auto">
+                    <a:xfrm>
+                      <a:off x="0" y="0"/>
+                      <a:ext cx="5277600" cy="8877600"/>
+                    </a:xfrm>
+                    <a:prstGeom prst="rect">
+                      <a:avLst/>
+                    </a:prstGeom>
+                    <a:noFill/>
+                    <a:ln>
+                      <a:noFill/>
+                    </a:ln>
+                  </pic:spPr>
+                </pic:pic>
+              </a:graphicData>
+            </a:graphic>
+            <wp14:sizeRelH relativeFrom="margin">
+              <wp14:pctWidth>0</wp14:pctWidth>
+            </wp14:sizeRelH>
+            <wp14:sizeRelV relativeFrom="margin">
+              <wp14:pctHeight>0</wp14:pctHeight>
+            </wp14:sizeRelV>
+          </wp:anchor>
+        </w:drawing>
+      </w:r>
+      <w:r>
+        <w:br w:type="page"/>
+      </w:r>
+    </w:p>
     <w:p>
       <w:pPr>
         <w:pStyle w:val="Titre1"/>
@@ -1100,7 +2352,17 @@
     </w:p>
     <w:p/>
     <w:p>
-      <w:r>
+      <w:pPr>
+        <w:rPr>
+          <w:b/>
+          <w:sz w:val="28"/>
+        </w:rPr>
+      </w:pPr>
+      <w:r>
+        <w:rPr>
+          <w:b/>
+          <w:sz w:val="28"/>
+        </w:rPr>
         <w:t>Menu Principal :</w:t>
       </w:r>
     </w:p>
@@ -1141,15 +2403,107 @@
       </w:r>
     </w:p>
     <w:p/>
-    <w:p>
-      <w:r>
-        <w:t xml:space="preserve">SCREEN </w:t>
+    <w:p/>
+    <w:p/>
+    <w:p/>
+    <w:p/>
+    <w:p>
+      <w:pPr>
+        <w:jc w:val="center"/>
+      </w:pPr>
+      <w:r>
+        <w:rPr>
+          <w:noProof/>
+          <w:lang w:eastAsia="fr-FR"/>
+        </w:rPr>
+        <w:drawing>
+          <wp:inline distT="0" distB="0" distL="0" distR="0" wp14:anchorId="29C590B8" wp14:editId="51A05CEB">
+            <wp:extent cx="4860000" cy="4860000"/>
+            <wp:effectExtent l="0" t="0" r="0" b="0"/>
+            <wp:docPr id="12" name="Image 12" descr="img/mockup/main.png"/>
+            <wp:cNvGraphicFramePr>
+              <a:graphicFrameLocks xmlns:a="http://schemas.openxmlformats.org/drawingml/2006/main" noChangeAspect="1"/>
+            </wp:cNvGraphicFramePr>
+            <a:graphic xmlns:a="http://schemas.openxmlformats.org/drawingml/2006/main">
+              <a:graphicData uri="http://schemas.openxmlformats.org/drawingml/2006/picture">
+                <pic:pic xmlns:pic="http://schemas.openxmlformats.org/drawingml/2006/picture">
+                  <pic:nvPicPr>
+                    <pic:cNvPr id="0" name="Picture 7" descr="img/mockup/main.png"/>
+                    <pic:cNvPicPr>
+                      <a:picLocks noChangeAspect="1" noChangeArrowheads="1"/>
+                    </pic:cNvPicPr>
+                  </pic:nvPicPr>
+                  <pic:blipFill>
+                    <a:blip r:embed="rId13">
+                      <a:extLst>
+                        <a:ext uri="{28A0092B-C50C-407E-A947-70E740481C1C}">
+                          <a14:useLocalDpi xmlns:a14="http://schemas.microsoft.com/office/drawing/2010/main" val="0"/>
+                        </a:ext>
+                      </a:extLst>
+                    </a:blip>
+                    <a:srcRect/>
+                    <a:stretch>
+                      <a:fillRect/>
+                    </a:stretch>
+                  </pic:blipFill>
+                  <pic:spPr bwMode="auto">
+                    <a:xfrm>
+                      <a:off x="0" y="0"/>
+                      <a:ext cx="4860000" cy="4860000"/>
+                    </a:xfrm>
+                    <a:prstGeom prst="rect">
+                      <a:avLst/>
+                    </a:prstGeom>
+                    <a:noFill/>
+                    <a:ln>
+                      <a:noFill/>
+                    </a:ln>
+                  </pic:spPr>
+                </pic:pic>
+              </a:graphicData>
+            </a:graphic>
+          </wp:inline>
+        </w:drawing>
       </w:r>
       <w:r>
         <w:br/>
       </w:r>
       <w:r>
         <w:br/>
+      </w:r>
+    </w:p>
+    <w:p>
+      <w:pPr>
+        <w:jc w:val="center"/>
+      </w:pPr>
+    </w:p>
+    <w:p>
+      <w:pPr>
+        <w:rPr>
+          <w:b/>
+          <w:sz w:val="28"/>
+        </w:rPr>
+      </w:pPr>
+      <w:r>
+        <w:rPr>
+          <w:b/>
+          <w:sz w:val="28"/>
+        </w:rPr>
+        <w:br w:type="page"/>
+      </w:r>
+    </w:p>
+    <w:p>
+      <w:pPr>
+        <w:rPr>
+          <w:b/>
+          <w:sz w:val="28"/>
+        </w:rPr>
+      </w:pPr>
+      <w:r>
+        <w:rPr>
+          <w:b/>
+          <w:sz w:val="28"/>
+        </w:rPr>
         <w:t>Menu Nouvelle Partie :</w:t>
       </w:r>
     </w:p>
@@ -1229,14 +2583,89 @@
       </w:r>
     </w:p>
     <w:p/>
-    <w:p>
-      <w:r>
-        <w:t>SCREEN</w:t>
-      </w:r>
-    </w:p>
-    <w:p/>
-    <w:p>
-      <w:r>
+    <w:p/>
+    <w:p/>
+    <w:p/>
+    <w:p/>
+    <w:p/>
+    <w:p/>
+    <w:p>
+      <w:pPr>
+        <w:jc w:val="center"/>
+      </w:pPr>
+      <w:r>
+        <w:rPr>
+          <w:noProof/>
+          <w:lang w:eastAsia="fr-FR"/>
+        </w:rPr>
+        <w:drawing>
+          <wp:inline distT="0" distB="0" distL="0" distR="0" wp14:anchorId="76BD6F96" wp14:editId="232CAB68">
+            <wp:extent cx="4860000" cy="4860000"/>
+            <wp:effectExtent l="0" t="0" r="0" b="0"/>
+            <wp:docPr id="14" name="Image 14" descr="img/mockup/newgame.png"/>
+            <wp:cNvGraphicFramePr>
+              <a:graphicFrameLocks xmlns:a="http://schemas.openxmlformats.org/drawingml/2006/main" noChangeAspect="1"/>
+            </wp:cNvGraphicFramePr>
+            <a:graphic xmlns:a="http://schemas.openxmlformats.org/drawingml/2006/main">
+              <a:graphicData uri="http://schemas.openxmlformats.org/drawingml/2006/picture">
+                <pic:pic xmlns:pic="http://schemas.openxmlformats.org/drawingml/2006/picture">
+                  <pic:nvPicPr>
+                    <pic:cNvPr id="0" name="Picture 9" descr="img/mockup/newgame.png"/>
+                    <pic:cNvPicPr>
+                      <a:picLocks noChangeAspect="1" noChangeArrowheads="1"/>
+                    </pic:cNvPicPr>
+                  </pic:nvPicPr>
+                  <pic:blipFill>
+                    <a:blip r:embed="rId14">
+                      <a:extLst>
+                        <a:ext uri="{28A0092B-C50C-407E-A947-70E740481C1C}">
+                          <a14:useLocalDpi xmlns:a14="http://schemas.microsoft.com/office/drawing/2010/main" val="0"/>
+                        </a:ext>
+                      </a:extLst>
+                    </a:blip>
+                    <a:srcRect/>
+                    <a:stretch>
+                      <a:fillRect/>
+                    </a:stretch>
+                  </pic:blipFill>
+                  <pic:spPr bwMode="auto">
+                    <a:xfrm>
+                      <a:off x="0" y="0"/>
+                      <a:ext cx="4860000" cy="4860000"/>
+                    </a:xfrm>
+                    <a:prstGeom prst="rect">
+                      <a:avLst/>
+                    </a:prstGeom>
+                    <a:noFill/>
+                    <a:ln>
+                      <a:noFill/>
+                    </a:ln>
+                  </pic:spPr>
+                </pic:pic>
+              </a:graphicData>
+            </a:graphic>
+          </wp:inline>
+        </w:drawing>
+      </w:r>
+    </w:p>
+    <w:p/>
+    <w:p>
+      <w:r>
+        <w:br w:type="page"/>
+      </w:r>
+    </w:p>
+    <w:p>
+      <w:pPr>
+        <w:rPr>
+          <w:b/>
+          <w:sz w:val="28"/>
+        </w:rPr>
+      </w:pPr>
+      <w:r>
+        <w:rPr>
+          <w:b/>
+          <w:sz w:val="28"/>
+        </w:rPr>
         <w:t>Menu Charger Partie :</w:t>
       </w:r>
     </w:p>
@@ -1295,14 +2724,88 @@
       </w:r>
     </w:p>
     <w:p/>
-    <w:p>
-      <w:r>
-        <w:t>SCREEN</w:t>
-      </w:r>
-    </w:p>
-    <w:p/>
-    <w:p>
-      <w:r>
+    <w:p/>
+    <w:p/>
+    <w:p/>
+    <w:p/>
+    <w:p/>
+    <w:p/>
+    <w:p>
+      <w:pPr>
+        <w:jc w:val="center"/>
+      </w:pPr>
+      <w:r>
+        <w:rPr>
+          <w:noProof/>
+          <w:lang w:eastAsia="fr-FR"/>
+        </w:rPr>
+        <w:drawing>
+          <wp:inline distT="0" distB="0" distL="0" distR="0" wp14:anchorId="70B1B8A1" wp14:editId="3144BA67">
+            <wp:extent cx="4860000" cy="4860000"/>
+            <wp:effectExtent l="0" t="0" r="0" b="0"/>
+            <wp:docPr id="13" name="Image 13" descr="img/mockup/load.png"/>
+            <wp:cNvGraphicFramePr>
+              <a:graphicFrameLocks xmlns:a="http://schemas.openxmlformats.org/drawingml/2006/main" noChangeAspect="1"/>
+            </wp:cNvGraphicFramePr>
+            <a:graphic xmlns:a="http://schemas.openxmlformats.org/drawingml/2006/main">
+              <a:graphicData uri="http://schemas.openxmlformats.org/drawingml/2006/picture">
+                <pic:pic xmlns:pic="http://schemas.openxmlformats.org/drawingml/2006/picture">
+                  <pic:nvPicPr>
+                    <pic:cNvPr id="0" name="Picture 8" descr="img/mockup/load.png"/>
+                    <pic:cNvPicPr>
+                      <a:picLocks noChangeAspect="1" noChangeArrowheads="1"/>
+                    </pic:cNvPicPr>
+                  </pic:nvPicPr>
+                  <pic:blipFill>
+                    <a:blip r:embed="rId15">
+                      <a:extLst>
+                        <a:ext uri="{28A0092B-C50C-407E-A947-70E740481C1C}">
+                          <a14:useLocalDpi xmlns:a14="http://schemas.microsoft.com/office/drawing/2010/main" val="0"/>
+                        </a:ext>
+                      </a:extLst>
+                    </a:blip>
+                    <a:srcRect/>
+                    <a:stretch>
+                      <a:fillRect/>
+                    </a:stretch>
+                  </pic:blipFill>
+                  <pic:spPr bwMode="auto">
+                    <a:xfrm>
+                      <a:off x="0" y="0"/>
+                      <a:ext cx="4860000" cy="4860000"/>
+                    </a:xfrm>
+                    <a:prstGeom prst="rect">
+                      <a:avLst/>
+                    </a:prstGeom>
+                    <a:noFill/>
+                    <a:ln>
+                      <a:noFill/>
+                    </a:ln>
+                  </pic:spPr>
+                </pic:pic>
+              </a:graphicData>
+            </a:graphic>
+          </wp:inline>
+        </w:drawing>
+      </w:r>
+    </w:p>
+    <w:p>
+      <w:r>
+        <w:br w:type="page"/>
+      </w:r>
+    </w:p>
+    <w:p>
+      <w:pPr>
+        <w:rPr>
+          <w:b/>
+          <w:sz w:val="28"/>
+        </w:rPr>
+      </w:pPr>
+      <w:r>
+        <w:rPr>
+          <w:b/>
+          <w:sz w:val="28"/>
+        </w:rPr>
         <w:t>En Jeu :</w:t>
       </w:r>
     </w:p>
@@ -1368,13 +2871,164 @@
     </w:p>
     <w:p/>
     <w:p>
-      <w:r>
-        <w:t>SCREEN</w:t>
-      </w:r>
-    </w:p>
-    <w:p/>
-    <w:p>
-      <w:r>
+      <w:pPr>
+        <w:jc w:val="center"/>
+      </w:pPr>
+      <w:r>
+        <w:rPr>
+          <w:noProof/>
+          <w:lang w:eastAsia="fr-FR"/>
+        </w:rPr>
+        <w:drawing>
+          <wp:inline distT="0" distB="0" distL="0" distR="0" wp14:anchorId="549FEC87" wp14:editId="6EC16DB7">
+            <wp:extent cx="3564649" cy="3564649"/>
+            <wp:effectExtent l="0" t="0" r="0" b="0"/>
+            <wp:docPr id="15" name="Image 15" descr="img/mockup/ingame.png"/>
+            <wp:cNvGraphicFramePr>
+              <a:graphicFrameLocks xmlns:a="http://schemas.openxmlformats.org/drawingml/2006/main" noChangeAspect="1"/>
+            </wp:cNvGraphicFramePr>
+            <a:graphic xmlns:a="http://schemas.openxmlformats.org/drawingml/2006/main">
+              <a:graphicData uri="http://schemas.openxmlformats.org/drawingml/2006/picture">
+                <pic:pic xmlns:pic="http://schemas.openxmlformats.org/drawingml/2006/picture">
+                  <pic:nvPicPr>
+                    <pic:cNvPr id="0" name="Picture 10" descr="img/mockup/ingame.png"/>
+                    <pic:cNvPicPr>
+                      <a:picLocks noChangeAspect="1" noChangeArrowheads="1"/>
+                    </pic:cNvPicPr>
+                  </pic:nvPicPr>
+                  <pic:blipFill>
+                    <a:blip r:embed="rId16" cstate="print">
+                      <a:extLst>
+                        <a:ext uri="{28A0092B-C50C-407E-A947-70E740481C1C}">
+                          <a14:useLocalDpi xmlns:a14="http://schemas.microsoft.com/office/drawing/2010/main" val="0"/>
+                        </a:ext>
+                      </a:extLst>
+                    </a:blip>
+                    <a:srcRect/>
+                    <a:stretch>
+                      <a:fillRect/>
+                    </a:stretch>
+                  </pic:blipFill>
+                  <pic:spPr bwMode="auto">
+                    <a:xfrm>
+                      <a:off x="0" y="0"/>
+                      <a:ext cx="3588453" cy="3588453"/>
+                    </a:xfrm>
+                    <a:prstGeom prst="rect">
+                      <a:avLst/>
+                    </a:prstGeom>
+                    <a:noFill/>
+                    <a:ln>
+                      <a:noFill/>
+                    </a:ln>
+                  </pic:spPr>
+                </pic:pic>
+              </a:graphicData>
+            </a:graphic>
+          </wp:inline>
+        </w:drawing>
+      </w:r>
+    </w:p>
+    <w:p>
+      <w:pPr>
+        <w:jc w:val="center"/>
+      </w:pPr>
+    </w:p>
+    <w:p>
+      <w:pPr>
+        <w:rPr>
+          <w:b/>
+          <w:sz w:val="28"/>
+        </w:rPr>
+      </w:pPr>
+      <w:r>
+        <w:rPr>
+          <w:noProof/>
+          <w:lang w:eastAsia="fr-FR"/>
+        </w:rPr>
+        <w:drawing>
+          <wp:anchor distT="0" distB="0" distL="114300" distR="114300" simplePos="0" relativeHeight="251667456" behindDoc="0" locked="0" layoutInCell="1" allowOverlap="1" wp14:anchorId="6AF026DD" wp14:editId="1500A5C2">
+            <wp:simplePos x="0" y="0"/>
+            <wp:positionH relativeFrom="column">
+              <wp:posOffset>1094507</wp:posOffset>
+            </wp:positionH>
+            <wp:positionV relativeFrom="paragraph">
+              <wp:posOffset>167921</wp:posOffset>
+            </wp:positionV>
+            <wp:extent cx="3542946" cy="3542946"/>
+            <wp:effectExtent l="0" t="0" r="0" b="0"/>
+            <wp:wrapNone/>
+            <wp:docPr id="16" name="Image 16" descr="img/mockup/ingameWin.png"/>
+            <wp:cNvGraphicFramePr>
+              <a:graphicFrameLocks xmlns:a="http://schemas.openxmlformats.org/drawingml/2006/main" noChangeAspect="1"/>
+            </wp:cNvGraphicFramePr>
+            <a:graphic xmlns:a="http://schemas.openxmlformats.org/drawingml/2006/main">
+              <a:graphicData uri="http://schemas.openxmlformats.org/drawingml/2006/picture">
+                <pic:pic xmlns:pic="http://schemas.openxmlformats.org/drawingml/2006/picture">
+                  <pic:nvPicPr>
+                    <pic:cNvPr id="0" name="Picture 11" descr="img/mockup/ingameWin.png"/>
+                    <pic:cNvPicPr>
+                      <a:picLocks noChangeAspect="1" noChangeArrowheads="1"/>
+                    </pic:cNvPicPr>
+                  </pic:nvPicPr>
+                  <pic:blipFill>
+                    <a:blip r:embed="rId17" cstate="print">
+                      <a:extLst>
+                        <a:ext uri="{28A0092B-C50C-407E-A947-70E740481C1C}">
+                          <a14:useLocalDpi xmlns:a14="http://schemas.microsoft.com/office/drawing/2010/main" val="0"/>
+                        </a:ext>
+                      </a:extLst>
+                    </a:blip>
+                    <a:srcRect/>
+                    <a:stretch>
+                      <a:fillRect/>
+                    </a:stretch>
+                  </pic:blipFill>
+                  <pic:spPr bwMode="auto">
+                    <a:xfrm>
+                      <a:off x="0" y="0"/>
+                      <a:ext cx="3542946" cy="3542946"/>
+                    </a:xfrm>
+                    <a:prstGeom prst="rect">
+                      <a:avLst/>
+                    </a:prstGeom>
+                    <a:noFill/>
+                    <a:ln>
+                      <a:noFill/>
+                    </a:ln>
+                  </pic:spPr>
+                </pic:pic>
+              </a:graphicData>
+            </a:graphic>
+            <wp14:sizeRelH relativeFrom="margin">
+              <wp14:pctWidth>0</wp14:pctWidth>
+            </wp14:sizeRelH>
+            <wp14:sizeRelV relativeFrom="margin">
+              <wp14:pctHeight>0</wp14:pctHeight>
+            </wp14:sizeRelV>
+          </wp:anchor>
+        </w:drawing>
+      </w:r>
+      <w:r>
+        <w:rPr>
+          <w:b/>
+          <w:sz w:val="28"/>
+        </w:rPr>
+        <w:br w:type="page"/>
+      </w:r>
+    </w:p>
+    <w:p>
+      <w:pPr>
+        <w:rPr>
+          <w:b/>
+          <w:sz w:val="28"/>
+        </w:rPr>
+      </w:pPr>
+      <w:r>
+        <w:rPr>
+          <w:b/>
+          <w:sz w:val="28"/>
+        </w:rPr>
         <w:t>Mode Replay :</w:t>
       </w:r>
     </w:p>
@@ -1427,11 +3081,165 @@
       </w:r>
     </w:p>
     <w:p/>
-    <w:p>
-      <w:r>
-        <w:t>SCREEN</w:t>
-      </w:r>
-    </w:p>
+    <w:p/>
+    <w:p/>
+    <w:p/>
+    <w:p/>
+    <w:p/>
+    <w:p/>
+    <w:p>
+      <w:pPr>
+        <w:jc w:val="center"/>
+      </w:pPr>
+      <w:r>
+        <w:rPr>
+          <w:noProof/>
+          <w:lang w:eastAsia="fr-FR"/>
+        </w:rPr>
+        <w:drawing>
+          <wp:inline distT="0" distB="0" distL="0" distR="0" wp14:anchorId="706D23C1" wp14:editId="416D2F2B">
+            <wp:extent cx="4860000" cy="4860000"/>
+            <wp:effectExtent l="0" t="0" r="0" b="0"/>
+            <wp:docPr id="17" name="Image 17" descr="img/mockup/replay.png"/>
+            <wp:cNvGraphicFramePr>
+              <a:graphicFrameLocks xmlns:a="http://schemas.openxmlformats.org/drawingml/2006/main" noChangeAspect="1"/>
+            </wp:cNvGraphicFramePr>
+            <a:graphic xmlns:a="http://schemas.openxmlformats.org/drawingml/2006/main">
+              <a:graphicData uri="http://schemas.openxmlformats.org/drawingml/2006/picture">
+                <pic:pic xmlns:pic="http://schemas.openxmlformats.org/drawingml/2006/picture">
+                  <pic:nvPicPr>
+                    <pic:cNvPr id="0" name="Picture 12" descr="img/mockup/replay.png"/>
+                    <pic:cNvPicPr>
+                      <a:picLocks noChangeAspect="1" noChangeArrowheads="1"/>
+                    </pic:cNvPicPr>
+                  </pic:nvPicPr>
+                  <pic:blipFill>
+                    <a:blip r:embed="rId18">
+                      <a:extLst>
+                        <a:ext uri="{28A0092B-C50C-407E-A947-70E740481C1C}">
+                          <a14:useLocalDpi xmlns:a14="http://schemas.microsoft.com/office/drawing/2010/main" val="0"/>
+                        </a:ext>
+                      </a:extLst>
+                    </a:blip>
+                    <a:srcRect/>
+                    <a:stretch>
+                      <a:fillRect/>
+                    </a:stretch>
+                  </pic:blipFill>
+                  <pic:spPr bwMode="auto">
+                    <a:xfrm>
+                      <a:off x="0" y="0"/>
+                      <a:ext cx="4860000" cy="4860000"/>
+                    </a:xfrm>
+                    <a:prstGeom prst="rect">
+                      <a:avLst/>
+                    </a:prstGeom>
+                    <a:noFill/>
+                    <a:ln>
+                      <a:noFill/>
+                    </a:ln>
+                  </pic:spPr>
+                </pic:pic>
+              </a:graphicData>
+            </a:graphic>
+          </wp:inline>
+        </w:drawing>
+      </w:r>
+    </w:p>
+    <w:p/>
+    <w:p>
+      <w:r>
+        <w:br w:type="page"/>
+      </w:r>
+    </w:p>
+    <w:p>
+      <w:pPr>
+        <w:rPr>
+          <w:b/>
+          <w:sz w:val="28"/>
+        </w:rPr>
+      </w:pPr>
+      <w:r>
+        <w:rPr>
+          <w:noProof/>
+          <w:lang w:eastAsia="fr-FR"/>
+        </w:rPr>
+        <w:drawing>
+          <wp:anchor distT="0" distB="0" distL="114300" distR="114300" simplePos="0" relativeHeight="251666432" behindDoc="0" locked="0" layoutInCell="1" allowOverlap="1" wp14:anchorId="12919EF2" wp14:editId="6D3F8DCF">
+            <wp:simplePos x="0" y="0"/>
+            <wp:positionH relativeFrom="column">
+              <wp:posOffset>-1757045</wp:posOffset>
+            </wp:positionH>
+            <wp:positionV relativeFrom="paragraph">
+              <wp:posOffset>462915</wp:posOffset>
+            </wp:positionV>
+            <wp:extent cx="8911590" cy="8911590"/>
+            <wp:effectExtent l="0" t="0" r="0" b="0"/>
+            <wp:wrapNone/>
+            <wp:docPr id="18" name="Image 18" descr="img/mockup/sumUp.png"/>
+            <wp:cNvGraphicFramePr>
+              <a:graphicFrameLocks xmlns:a="http://schemas.openxmlformats.org/drawingml/2006/main" noChangeAspect="1"/>
+            </wp:cNvGraphicFramePr>
+            <a:graphic xmlns:a="http://schemas.openxmlformats.org/drawingml/2006/main">
+              <a:graphicData uri="http://schemas.openxmlformats.org/drawingml/2006/picture">
+                <pic:pic xmlns:pic="http://schemas.openxmlformats.org/drawingml/2006/picture">
+                  <pic:nvPicPr>
+                    <pic:cNvPr id="0" name="Picture 13" descr="img/mockup/sumUp.png"/>
+                    <pic:cNvPicPr>
+                      <a:picLocks noChangeAspect="1" noChangeArrowheads="1"/>
+                    </pic:cNvPicPr>
+                  </pic:nvPicPr>
+                  <pic:blipFill>
+                    <a:blip r:embed="rId19" cstate="print">
+                      <a:extLst>
+                        <a:ext uri="{28A0092B-C50C-407E-A947-70E740481C1C}">
+                          <a14:useLocalDpi xmlns:a14="http://schemas.microsoft.com/office/drawing/2010/main" val="0"/>
+                        </a:ext>
+                      </a:extLst>
+                    </a:blip>
+                    <a:srcRect/>
+                    <a:stretch>
+                      <a:fillRect/>
+                    </a:stretch>
+                  </pic:blipFill>
+                  <pic:spPr bwMode="auto">
+                    <a:xfrm>
+                      <a:off x="0" y="0"/>
+                      <a:ext cx="8911590" cy="8911590"/>
+                    </a:xfrm>
+                    <a:prstGeom prst="rect">
+                      <a:avLst/>
+                    </a:prstGeom>
+                    <a:noFill/>
+                    <a:ln>
+                      <a:noFill/>
+                    </a:ln>
+                  </pic:spPr>
+                </pic:pic>
+              </a:graphicData>
+            </a:graphic>
+            <wp14:sizeRelH relativeFrom="margin">
+              <wp14:pctWidth>0</wp14:pctWidth>
+            </wp14:sizeRelH>
+            <wp14:sizeRelV relativeFrom="margin">
+              <wp14:pctHeight>0</wp14:pctHeight>
+            </wp14:sizeRelV>
+          </wp:anchor>
+        </w:drawing>
+      </w:r>
+      <w:r>
+        <w:t>C</w:t>
+      </w:r>
+      <w:bookmarkStart w:id="0" w:name="_GoBack"/>
+      <w:r>
+        <w:rPr>
+          <w:b/>
+          <w:sz w:val="28"/>
+        </w:rPr>
+        <w:t>omportement global de la GUI</w:t>
+      </w:r>
+    </w:p>
+    <w:bookmarkEnd w:id="0"/>
     <w:sectPr>
       <w:pgSz w:w="11900" w:h="16840"/>
       <w:pgMar w:top="1417" w:right="1417" w:bottom="1417" w:left="1417" w:header="708" w:footer="708" w:gutter="0"/>
@@ -1442,6 +3250,44 @@
 </w:document>
 </file>
 
+<file path=word/endnotes.xml><?xml version="1.0" encoding="utf-8"?>
+<w:endnotes xmlns:wpc="http://schemas.microsoft.com/office/word/2010/wordprocessingCanvas" xmlns:mo="http://schemas.microsoft.com/office/mac/office/2008/main" xmlns:mc="http://schemas.openxmlformats.org/markup-compatibility/2006" xmlns:mv="urn:schemas-microsoft-com:mac:vml" xmlns:o="urn:schemas-microsoft-com:office:office" xmlns:r="http://schemas.openxmlformats.org/officeDocument/2006/relationships" xmlns:m="http://schemas.openxmlformats.org/officeDocument/2006/math" xmlns:v="urn:schemas-microsoft-com:vml" xmlns:wp14="http://schemas.microsoft.com/office/word/2010/wordprocessingDrawing" xmlns:wp="http://schemas.openxmlformats.org/drawingml/2006/wordprocessingDrawing" xmlns:w10="urn:schemas-microsoft-com:office:word" xmlns:w="http://schemas.openxmlformats.org/wordprocessingml/2006/main" xmlns:w14="http://schemas.microsoft.com/office/word/2010/wordml" xmlns:w15="http://schemas.microsoft.com/office/word/2012/wordml" xmlns:wpg="http://schemas.microsoft.com/office/word/2010/wordprocessingGroup" xmlns:wpi="http://schemas.microsoft.com/office/word/2010/wordprocessingInk" xmlns:wne="http://schemas.microsoft.com/office/word/2006/wordml" xmlns:wps="http://schemas.microsoft.com/office/word/2010/wordprocessingShape" mc:Ignorable="w14 w15 wp14">
+  <w:endnote w:type="separator" w:id="-1">
+    <w:p>
+      <w:r>
+        <w:separator/>
+      </w:r>
+    </w:p>
+  </w:endnote>
+  <w:endnote w:type="continuationSeparator" w:id="0">
+    <w:p>
+      <w:r>
+        <w:continuationSeparator/>
+      </w:r>
+    </w:p>
+  </w:endnote>
+</w:endnotes>
+</file>
+
+<file path=word/footnotes.xml><?xml version="1.0" encoding="utf-8"?>
+<w:footnotes xmlns:wpc="http://schemas.microsoft.com/office/word/2010/wordprocessingCanvas" xmlns:mo="http://schemas.microsoft.com/office/mac/office/2008/main" xmlns:mc="http://schemas.openxmlformats.org/markup-compatibility/2006" xmlns:mv="urn:schemas-microsoft-com:mac:vml" xmlns:o="urn:schemas-microsoft-com:office:office" xmlns:r="http://schemas.openxmlformats.org/officeDocument/2006/relationships" xmlns:m="http://schemas.openxmlformats.org/officeDocument/2006/math" xmlns:v="urn:schemas-microsoft-com:vml" xmlns:wp14="http://schemas.microsoft.com/office/word/2010/wordprocessingDrawing" xmlns:wp="http://schemas.openxmlformats.org/drawingml/2006/wordprocessingDrawing" xmlns:w10="urn:schemas-microsoft-com:office:word" xmlns:w="http://schemas.openxmlformats.org/wordprocessingml/2006/main" xmlns:w14="http://schemas.microsoft.com/office/word/2010/wordml" xmlns:w15="http://schemas.microsoft.com/office/word/2012/wordml" xmlns:wpg="http://schemas.microsoft.com/office/word/2010/wordprocessingGroup" xmlns:wpi="http://schemas.microsoft.com/office/word/2010/wordprocessingInk" xmlns:wne="http://schemas.microsoft.com/office/word/2006/wordml" xmlns:wps="http://schemas.microsoft.com/office/word/2010/wordprocessingShape" mc:Ignorable="w14 w15 wp14">
+  <w:footnote w:type="separator" w:id="-1">
+    <w:p>
+      <w:r>
+        <w:separator/>
+      </w:r>
+    </w:p>
+  </w:footnote>
+  <w:footnote w:type="continuationSeparator" w:id="0">
+    <w:p>
+      <w:r>
+        <w:continuationSeparator/>
+      </w:r>
+    </w:p>
+  </w:footnote>
+</w:footnotes>
+</file>
+
 <file path=word/numbering.xml><?xml version="1.0" encoding="utf-8"?>
 <w:numbering xmlns:wpc="http://schemas.microsoft.com/office/word/2010/wordprocessingCanvas" xmlns:mo="http://schemas.microsoft.com/office/mac/office/2008/main" xmlns:mc="http://schemas.openxmlformats.org/markup-compatibility/2006" xmlns:mv="urn:schemas-microsoft-com:mac:vml" xmlns:o="urn:schemas-microsoft-com:office:office" xmlns:r="http://schemas.openxmlformats.org/officeDocument/2006/relationships" xmlns:m="http://schemas.openxmlformats.org/officeDocument/2006/math" xmlns:v="urn:schemas-microsoft-com:vml" xmlns:wp14="http://schemas.microsoft.com/office/word/2010/wordprocessingDrawing" xmlns:wp="http://schemas.openxmlformats.org/drawingml/2006/wordprocessingDrawing" xmlns:w10="urn:schemas-microsoft-com:office:word" xmlns:w="http://schemas.openxmlformats.org/wordprocessingml/2006/main" xmlns:w14="http://schemas.microsoft.com/office/word/2010/wordml" xmlns:w15="http://schemas.microsoft.com/office/word/2012/wordml" xmlns:wpg="http://schemas.microsoft.com/office/word/2010/wordprocessingGroup" xmlns:wpi="http://schemas.microsoft.com/office/word/2010/wordprocessingInk" xmlns:wne="http://schemas.microsoft.com/office/word/2006/wordml" xmlns:wps="http://schemas.microsoft.com/office/word/2010/wordprocessingShape" mc:Ignorable="w14 w15 wp14">
   <w:abstractNum w:abstractNumId="0">
@@ -1897,6 +3743,119 @@
     </w:lvl>
   </w:abstractNum>
   <w:abstractNum w:abstractNumId="4">
+    <w:nsid w:val="5EFB153E"/>
+    <w:multiLevelType w:val="hybridMultilevel"/>
+    <w:tmpl w:val="35CE7AEE"/>
+    <w:lvl w:ilvl="0" w:tplc="040C0001">
+      <w:start w:val="1"/>
+      <w:numFmt w:val="bullet"/>
+      <w:lvlText w:val=""/>
+      <w:lvlJc w:val="left"/>
+      <w:pPr>
+        <w:ind w:left="720" w:hanging="360"/>
+      </w:pPr>
+      <w:rPr>
+        <w:rFonts w:ascii="Symbol" w:hAnsi="Symbol" w:hint="default"/>
+      </w:rPr>
+    </w:lvl>
+    <w:lvl w:ilvl="1" w:tplc="040C0003" w:tentative="1">
+      <w:start w:val="1"/>
+      <w:numFmt w:val="bullet"/>
+      <w:lvlText w:val="o"/>
+      <w:lvlJc w:val="left"/>
+      <w:pPr>
+        <w:ind w:left="1440" w:hanging="360"/>
+      </w:pPr>
+      <w:rPr>
+        <w:rFonts w:ascii="Courier New" w:hAnsi="Courier New" w:cs="Courier New" w:hint="default"/>
+      </w:rPr>
+    </w:lvl>
+    <w:lvl w:ilvl="2" w:tplc="040C0005" w:tentative="1">
+      <w:start w:val="1"/>
+      <w:numFmt w:val="bullet"/>
+      <w:lvlText w:val=""/>
+      <w:lvlJc w:val="left"/>
+      <w:pPr>
+        <w:ind w:left="2160" w:hanging="360"/>
+      </w:pPr>
+      <w:rPr>
+        <w:rFonts w:ascii="Wingdings" w:hAnsi="Wingdings" w:hint="default"/>
+      </w:rPr>
+    </w:lvl>
+    <w:lvl w:ilvl="3" w:tplc="040C0001" w:tentative="1">
+      <w:start w:val="1"/>
+      <w:numFmt w:val="bullet"/>
+      <w:lvlText w:val=""/>
+      <w:lvlJc w:val="left"/>
+      <w:pPr>
+        <w:ind w:left="2880" w:hanging="360"/>
+      </w:pPr>
+      <w:rPr>
+        <w:rFonts w:ascii="Symbol" w:hAnsi="Symbol" w:hint="default"/>
+      </w:rPr>
+    </w:lvl>
+    <w:lvl w:ilvl="4" w:tplc="040C0003" w:tentative="1">
+      <w:start w:val="1"/>
+      <w:numFmt w:val="bullet"/>
+      <w:lvlText w:val="o"/>
+      <w:lvlJc w:val="left"/>
+      <w:pPr>
+        <w:ind w:left="3600" w:hanging="360"/>
+      </w:pPr>
+      <w:rPr>
+        <w:rFonts w:ascii="Courier New" w:hAnsi="Courier New" w:cs="Courier New" w:hint="default"/>
+      </w:rPr>
+    </w:lvl>
+    <w:lvl w:ilvl="5" w:tplc="040C0005" w:tentative="1">
+      <w:start w:val="1"/>
+      <w:numFmt w:val="bullet"/>
+      <w:lvlText w:val=""/>
+      <w:lvlJc w:val="left"/>
+      <w:pPr>
+        <w:ind w:left="4320" w:hanging="360"/>
+      </w:pPr>
+      <w:rPr>
+        <w:rFonts w:ascii="Wingdings" w:hAnsi="Wingdings" w:hint="default"/>
+      </w:rPr>
+    </w:lvl>
+    <w:lvl w:ilvl="6" w:tplc="040C0001" w:tentative="1">
+      <w:start w:val="1"/>
+      <w:numFmt w:val="bullet"/>
+      <w:lvlText w:val=""/>
+      <w:lvlJc w:val="left"/>
+      <w:pPr>
+        <w:ind w:left="5040" w:hanging="360"/>
+      </w:pPr>
+      <w:rPr>
+        <w:rFonts w:ascii="Symbol" w:hAnsi="Symbol" w:hint="default"/>
+      </w:rPr>
+    </w:lvl>
+    <w:lvl w:ilvl="7" w:tplc="040C0003" w:tentative="1">
+      <w:start w:val="1"/>
+      <w:numFmt w:val="bullet"/>
+      <w:lvlText w:val="o"/>
+      <w:lvlJc w:val="left"/>
+      <w:pPr>
+        <w:ind w:left="5760" w:hanging="360"/>
+      </w:pPr>
+      <w:rPr>
+        <w:rFonts w:ascii="Courier New" w:hAnsi="Courier New" w:cs="Courier New" w:hint="default"/>
+      </w:rPr>
+    </w:lvl>
+    <w:lvl w:ilvl="8" w:tplc="040C0005" w:tentative="1">
+      <w:start w:val="1"/>
+      <w:numFmt w:val="bullet"/>
+      <w:lvlText w:val=""/>
+      <w:lvlJc w:val="left"/>
+      <w:pPr>
+        <w:ind w:left="6480" w:hanging="360"/>
+      </w:pPr>
+      <w:rPr>
+        <w:rFonts w:ascii="Wingdings" w:hAnsi="Wingdings" w:hint="default"/>
+      </w:rPr>
+    </w:lvl>
+  </w:abstractNum>
+  <w:abstractNum w:abstractNumId="5">
     <w:nsid w:val="69F5232B"/>
     <w:multiLevelType w:val="hybridMultilevel"/>
     <w:tmpl w:val="DA604DC4"/>
@@ -2009,7 +3968,7 @@
       </w:rPr>
     </w:lvl>
   </w:abstractNum>
-  <w:abstractNum w:abstractNumId="5">
+  <w:abstractNum w:abstractNumId="6">
     <w:nsid w:val="6DB329D3"/>
     <w:multiLevelType w:val="hybridMultilevel"/>
     <w:tmpl w:val="6E02C8B8"/>
@@ -2132,13 +4091,16 @@
     <w:abstractNumId w:val="3"/>
   </w:num>
   <w:num w:numId="4">
-    <w:abstractNumId w:val="4"/>
+    <w:abstractNumId w:val="5"/>
   </w:num>
   <w:num w:numId="5">
-    <w:abstractNumId w:val="5"/>
+    <w:abstractNumId w:val="6"/>
   </w:num>
   <w:num w:numId="6">
     <w:abstractNumId w:val="1"/>
+  </w:num>
+  <w:num w:numId="7">
+    <w:abstractNumId w:val="4"/>
   </w:num>
 </w:numbering>
 </file>
@@ -2676,6 +4638,67 @@
       <w:szCs w:val="26"/>
     </w:rPr>
   </w:style>
+  <w:style w:type="paragraph" w:styleId="Lgende">
+    <w:name w:val="caption"/>
+    <w:basedOn w:val="Normal"/>
+    <w:next w:val="Normal"/>
+    <w:uiPriority w:val="35"/>
+    <w:unhideWhenUsed/>
+    <w:qFormat/>
+    <w:rsid w:val="001815D1"/>
+    <w:pPr>
+      <w:spacing w:after="200"/>
+    </w:pPr>
+    <w:rPr>
+      <w:i/>
+      <w:iCs/>
+      <w:color w:val="44546A" w:themeColor="text2"/>
+      <w:sz w:val="18"/>
+      <w:szCs w:val="18"/>
+    </w:rPr>
+  </w:style>
+  <w:style w:type="paragraph" w:styleId="En-tte">
+    <w:name w:val="header"/>
+    <w:basedOn w:val="Normal"/>
+    <w:link w:val="En-tteCar"/>
+    <w:uiPriority w:val="99"/>
+    <w:unhideWhenUsed/>
+    <w:rsid w:val="001815D1"/>
+    <w:pPr>
+      <w:tabs>
+        <w:tab w:val="center" w:pos="4536"/>
+        <w:tab w:val="right" w:pos="9072"/>
+      </w:tabs>
+    </w:pPr>
+  </w:style>
+  <w:style w:type="character" w:customStyle="1" w:styleId="En-tteCar">
+    <w:name w:val="En-tête Car"/>
+    <w:basedOn w:val="Policepardfaut"/>
+    <w:link w:val="En-tte"/>
+    <w:uiPriority w:val="99"/>
+    <w:rsid w:val="001815D1"/>
+  </w:style>
+  <w:style w:type="paragraph" w:styleId="Pieddepage">
+    <w:name w:val="footer"/>
+    <w:basedOn w:val="Normal"/>
+    <w:link w:val="PieddepageCar"/>
+    <w:uiPriority w:val="99"/>
+    <w:unhideWhenUsed/>
+    <w:rsid w:val="001815D1"/>
+    <w:pPr>
+      <w:tabs>
+        <w:tab w:val="center" w:pos="4536"/>
+        <w:tab w:val="right" w:pos="9072"/>
+      </w:tabs>
+    </w:pPr>
+  </w:style>
+  <w:style w:type="character" w:customStyle="1" w:styleId="PieddepageCar">
+    <w:name w:val="Pied de page Car"/>
+    <w:basedOn w:val="Policepardfaut"/>
+    <w:link w:val="Pieddepage"/>
+    <w:uiPriority w:val="99"/>
+    <w:rsid w:val="001815D1"/>
+  </w:style>
 </w:styles>
 </file>
 

</xml_diff>